<commit_message>
subgroup1: traceability usecase matrix update
</commit_message>
<xml_diff>
--- a/UA-UseCases.docx
+++ b/UA-UseCases.docx
@@ -3006,14 +3006,3047 @@
     </w:p>
     <w:p>
       <w:pPr>
-        <w:shd w:val="clear" w:color="auto" w:fill="FFFFFF"/>
-        <w:spacing w:after="0" w:line="384" w:lineRule="auto"/>
-        <w:textAlignment w:val="baseline"/>
+        <w:pStyle w:val="A7"/>
         <w:rPr>
-          <w:rFonts w:ascii="함초롬바탕" w:eastAsia="굴림" w:hAnsi="굴림" w:cs="굴림"/>
-          <w:color w:val="000000"/>
-          <w:kern w:val="0"/>
-          <w:szCs w:val="20"/>
+          <w:rFonts w:eastAsiaTheme="minorEastAsia"/>
+        </w:rPr>
+      </w:pPr>
+    </w:p>
+    <w:p>
+      <w:pPr>
+        <w:pStyle w:val="A7"/>
+        <w:rPr>
+          <w:rFonts w:eastAsiaTheme="minorEastAsia"/>
+        </w:rPr>
+      </w:pPr>
+    </w:p>
+    <w:p>
+      <w:pPr>
+        <w:pStyle w:val="A7"/>
+        <w:rPr>
+          <w:rFonts w:eastAsiaTheme="minorEastAsia"/>
+        </w:rPr>
+      </w:pPr>
+    </w:p>
+    <w:p>
+      <w:pPr>
+        <w:pStyle w:val="A7"/>
+        <w:rPr>
+          <w:rFonts w:eastAsiaTheme="minorEastAsia"/>
+        </w:rPr>
+      </w:pPr>
+    </w:p>
+    <w:p>
+      <w:pPr>
+        <w:pStyle w:val="A7"/>
+        <w:rPr>
+          <w:rFonts w:eastAsiaTheme="minorEastAsia"/>
+        </w:rPr>
+      </w:pPr>
+    </w:p>
+    <w:p>
+      <w:pPr>
+        <w:pStyle w:val="A7"/>
+        <w:rPr>
+          <w:rFonts w:eastAsiaTheme="minorEastAsia"/>
+        </w:rPr>
+      </w:pPr>
+    </w:p>
+    <w:p>
+      <w:pPr>
+        <w:pStyle w:val="A7"/>
+        <w:rPr>
+          <w:rFonts w:eastAsiaTheme="minorEastAsia"/>
+        </w:rPr>
+      </w:pPr>
+    </w:p>
+    <w:p>
+      <w:pPr>
+        <w:pStyle w:val="A7"/>
+        <w:rPr>
+          <w:rFonts w:eastAsiaTheme="minorEastAsia"/>
+        </w:rPr>
+      </w:pPr>
+    </w:p>
+    <w:p>
+      <w:pPr>
+        <w:pStyle w:val="A7"/>
+        <w:rPr>
+          <w:rFonts w:eastAsiaTheme="minorEastAsia"/>
+          <w:sz w:val="36"/>
+          <w:szCs w:val="36"/>
+        </w:rPr>
+      </w:pPr>
+    </w:p>
+    <w:p>
+      <w:pPr>
+        <w:pStyle w:val="A7"/>
+        <w:rPr>
+          <w:rFonts w:eastAsiaTheme="minorEastAsia"/>
+          <w:sz w:val="36"/>
+          <w:szCs w:val="36"/>
+        </w:rPr>
+      </w:pPr>
+    </w:p>
+    <w:p>
+      <w:pPr>
+        <w:pStyle w:val="A7"/>
+        <w:rPr>
+          <w:rFonts w:eastAsiaTheme="minorEastAsia"/>
+          <w:sz w:val="36"/>
+          <w:szCs w:val="36"/>
+        </w:rPr>
+      </w:pPr>
+    </w:p>
+    <w:p>
+      <w:pPr>
+        <w:pStyle w:val="A7"/>
+        <w:rPr>
+          <w:rFonts w:eastAsiaTheme="minorEastAsia"/>
+          <w:sz w:val="36"/>
+          <w:szCs w:val="36"/>
+        </w:rPr>
+      </w:pPr>
+    </w:p>
+    <w:p>
+      <w:pPr>
+        <w:pStyle w:val="A7"/>
+        <w:rPr>
+          <w:rFonts w:eastAsiaTheme="minorEastAsia"/>
+          <w:sz w:val="36"/>
+          <w:szCs w:val="36"/>
+        </w:rPr>
+      </w:pPr>
+    </w:p>
+    <w:p>
+      <w:pPr>
+        <w:pStyle w:val="A7"/>
+        <w:rPr>
+          <w:rFonts w:eastAsiaTheme="minorEastAsia"/>
+          <w:sz w:val="36"/>
+          <w:szCs w:val="36"/>
+        </w:rPr>
+      </w:pPr>
+    </w:p>
+    <w:p>
+      <w:pPr>
+        <w:pStyle w:val="A7"/>
+        <w:rPr>
+          <w:rFonts w:eastAsiaTheme="minorEastAsia"/>
+          <w:sz w:val="36"/>
+          <w:szCs w:val="36"/>
+        </w:rPr>
+      </w:pPr>
+    </w:p>
+    <w:p>
+      <w:pPr>
+        <w:pStyle w:val="A7"/>
+        <w:rPr>
+          <w:rFonts w:eastAsiaTheme="minorEastAsia"/>
+          <w:sz w:val="40"/>
+          <w:szCs w:val="40"/>
+        </w:rPr>
+      </w:pPr>
+    </w:p>
+    <w:p>
+      <w:pPr>
+        <w:pStyle w:val="A7"/>
+        <w:rPr>
+          <w:rFonts w:eastAsiaTheme="minorEastAsia"/>
+          <w:sz w:val="40"/>
+          <w:szCs w:val="40"/>
+        </w:rPr>
+      </w:pPr>
+    </w:p>
+    <w:p>
+      <w:pPr>
+        <w:pStyle w:val="A7"/>
+        <w:rPr>
+          <w:rFonts w:eastAsiaTheme="minorEastAsia" w:hint="eastAsia"/>
+        </w:rPr>
+      </w:pPr>
+    </w:p>
+    <w:p>
+      <w:pPr>
+        <w:pStyle w:val="A7"/>
+        <w:widowControl w:val="0"/>
+        <w:tabs>
+          <w:tab w:val="left" w:pos="800"/>
+          <w:tab w:val="left" w:pos="1600"/>
+          <w:tab w:val="left" w:pos="2400"/>
+          <w:tab w:val="left" w:pos="3200"/>
+          <w:tab w:val="left" w:pos="4000"/>
+          <w:tab w:val="left" w:pos="4800"/>
+          <w:tab w:val="left" w:pos="5600"/>
+          <w:tab w:val="left" w:pos="6400"/>
+          <w:tab w:val="left" w:pos="7200"/>
+          <w:tab w:val="left" w:pos="8000"/>
+          <w:tab w:val="left" w:pos="8800"/>
+          <w:tab w:val="left" w:pos="9600"/>
+        </w:tabs>
+        <w:spacing w:after="160" w:line="259" w:lineRule="auto"/>
+        <w:jc w:val="both"/>
+        <w:rPr>
+          <w:rFonts w:ascii="맑은 고딕" w:eastAsia="맑은 고딕" w:hAnsi="맑은 고딕" w:cs="맑은 고딕" w:hint="eastAsia"/>
+          <w:kern w:val="2"/>
+          <w:sz w:val="28"/>
+          <w:szCs w:val="28"/>
+          <w14:textOutline w14:w="0" w14:cap="flat" w14:cmpd="sng" w14:algn="ctr">
+            <w14:noFill/>
+            <w14:prstDash w14:val="solid"/>
+            <w14:bevel/>
+          </w14:textOutline>
+        </w:rPr>
+      </w:pPr>
+      <w:r>
+        <w:rPr>
+          <w:rFonts w:ascii="맑은 고딕" w:eastAsia="맑은 고딕" w:hAnsi="맑은 고딕" w:cs="맑은 고딕"/>
+          <w:kern w:val="2"/>
+          <w:sz w:val="24"/>
+          <w:szCs w:val="24"/>
+          <w14:textOutline w14:w="0" w14:cap="flat" w14:cmpd="sng" w14:algn="ctr">
+            <w14:noFill/>
+            <w14:prstDash w14:val="solid"/>
+            <w14:bevel/>
+          </w14:textOutline>
+        </w:rPr>
+        <w:lastRenderedPageBreak/>
+        <w:t>Traceability Matrix (Use Cases)</w:t>
+      </w:r>
+    </w:p>
+    <w:tbl>
+      <w:tblPr>
+        <w:tblStyle w:val="TableNormal"/>
+        <w:tblW w:w="9632" w:type="dxa"/>
+        <w:jc w:val="center"/>
+        <w:tblBorders>
+          <w:top w:val="single" w:sz="8" w:space="0" w:color="FFFFFF"/>
+          <w:left w:val="single" w:sz="8" w:space="0" w:color="FFFFFF"/>
+          <w:bottom w:val="single" w:sz="8" w:space="0" w:color="FFFFFF"/>
+          <w:right w:val="single" w:sz="8" w:space="0" w:color="FFFFFF"/>
+          <w:insideH w:val="single" w:sz="8" w:space="0" w:color="FFFFFF"/>
+          <w:insideV w:val="single" w:sz="8" w:space="0" w:color="FFFFFF"/>
+        </w:tblBorders>
+        <w:shd w:val="clear" w:color="auto" w:fill="CDD4E9"/>
+        <w:tblLayout w:type="fixed"/>
+        <w:tblCellMar>
+          <w:top w:w="0" w:type="dxa"/>
+          <w:left w:w="0" w:type="dxa"/>
+          <w:bottom w:w="0" w:type="dxa"/>
+          <w:right w:w="0" w:type="dxa"/>
+        </w:tblCellMar>
+        <w:tblLook w:val="04A0" w:firstRow="1" w:lastRow="0" w:firstColumn="1" w:lastColumn="0" w:noHBand="0" w:noVBand="1"/>
+      </w:tblPr>
+      <w:tblGrid>
+        <w:gridCol w:w="904"/>
+        <w:gridCol w:w="908"/>
+        <w:gridCol w:w="1955"/>
+        <w:gridCol w:w="1955"/>
+        <w:gridCol w:w="1955"/>
+        <w:gridCol w:w="1955"/>
+      </w:tblGrid>
+      <w:tr>
+        <w:tblPrEx>
+          <w:tblCellMar>
+            <w:top w:w="0" w:type="dxa"/>
+            <w:left w:w="0" w:type="dxa"/>
+            <w:bottom w:w="0" w:type="dxa"/>
+            <w:right w:w="0" w:type="dxa"/>
+          </w:tblCellMar>
+        </w:tblPrEx>
+        <w:trPr>
+          <w:trHeight w:val="290"/>
+          <w:jc w:val="center"/>
+        </w:trPr>
+        <w:tc>
+          <w:tcPr>
+            <w:tcW w:w="903" w:type="dxa"/>
+            <w:tcBorders>
+              <w:top w:val="single" w:sz="4" w:space="0" w:color="000000"/>
+              <w:left w:val="single" w:sz="4" w:space="0" w:color="000000"/>
+              <w:bottom w:val="single" w:sz="4" w:space="0" w:color="000000"/>
+              <w:right w:val="single" w:sz="4" w:space="0" w:color="000000"/>
+            </w:tcBorders>
+            <w:shd w:val="clear" w:color="auto" w:fill="auto"/>
+            <w:tcMar>
+              <w:top w:w="80" w:type="dxa"/>
+              <w:left w:w="80" w:type="dxa"/>
+              <w:bottom w:w="80" w:type="dxa"/>
+              <w:right w:w="80" w:type="dxa"/>
+            </w:tcMar>
+          </w:tcPr>
+          <w:p>
+            <w:pPr>
+              <w:pStyle w:val="A7"/>
+              <w:widowControl w:val="0"/>
+              <w:tabs>
+                <w:tab w:val="left" w:pos="800"/>
+              </w:tabs>
+              <w:spacing w:after="160" w:line="259" w:lineRule="auto"/>
+              <w:jc w:val="center"/>
+            </w:pPr>
+            <w:r>
+              <w:rPr>
+                <w:rFonts w:ascii="맑은 고딕" w:eastAsia="맑은 고딕" w:hAnsi="맑은 고딕" w:cs="맑은 고딕"/>
+                <w:kern w:val="2"/>
+                <w:sz w:val="24"/>
+                <w:szCs w:val="24"/>
+                <w14:textOutline w14:w="0" w14:cap="flat" w14:cmpd="sng" w14:algn="ctr">
+                  <w14:noFill/>
+                  <w14:prstDash w14:val="solid"/>
+                  <w14:bevel/>
+                </w14:textOutline>
+              </w:rPr>
+              <w:t>FR</w:t>
+            </w:r>
+          </w:p>
+        </w:tc>
+        <w:tc>
+          <w:tcPr>
+            <w:tcW w:w="908" w:type="dxa"/>
+            <w:tcBorders>
+              <w:top w:val="single" w:sz="4" w:space="0" w:color="000000"/>
+              <w:left w:val="single" w:sz="4" w:space="0" w:color="000000"/>
+              <w:bottom w:val="single" w:sz="4" w:space="0" w:color="000000"/>
+              <w:right w:val="single" w:sz="4" w:space="0" w:color="000000"/>
+            </w:tcBorders>
+            <w:shd w:val="clear" w:color="auto" w:fill="auto"/>
+            <w:tcMar>
+              <w:top w:w="80" w:type="dxa"/>
+              <w:left w:w="80" w:type="dxa"/>
+              <w:bottom w:w="80" w:type="dxa"/>
+              <w:right w:w="80" w:type="dxa"/>
+            </w:tcMar>
+          </w:tcPr>
+          <w:p>
+            <w:pPr>
+              <w:pStyle w:val="A7"/>
+              <w:widowControl w:val="0"/>
+              <w:tabs>
+                <w:tab w:val="left" w:pos="800"/>
+              </w:tabs>
+              <w:jc w:val="center"/>
+            </w:pPr>
+            <w:r>
+              <w:rPr>
+                <w:rFonts w:ascii="맑은 고딕" w:eastAsia="맑은 고딕" w:hAnsi="맑은 고딕" w:cs="맑은 고딕"/>
+                <w:kern w:val="2"/>
+                <w:sz w:val="24"/>
+                <w:szCs w:val="24"/>
+                <w14:textOutline w14:w="0" w14:cap="flat" w14:cmpd="sng" w14:algn="ctr">
+                  <w14:noFill/>
+                  <w14:prstDash w14:val="solid"/>
+                  <w14:bevel/>
+                </w14:textOutline>
+              </w:rPr>
+              <w:t>PW</w:t>
+            </w:r>
+          </w:p>
+        </w:tc>
+        <w:tc>
+          <w:tcPr>
+            <w:tcW w:w="1955" w:type="dxa"/>
+            <w:tcBorders>
+              <w:top w:val="single" w:sz="4" w:space="0" w:color="000000"/>
+              <w:left w:val="single" w:sz="4" w:space="0" w:color="000000"/>
+              <w:bottom w:val="single" w:sz="4" w:space="0" w:color="000000"/>
+              <w:right w:val="single" w:sz="4" w:space="0" w:color="000000"/>
+            </w:tcBorders>
+            <w:shd w:val="clear" w:color="auto" w:fill="auto"/>
+            <w:tcMar>
+              <w:top w:w="80" w:type="dxa"/>
+              <w:left w:w="80" w:type="dxa"/>
+              <w:bottom w:w="80" w:type="dxa"/>
+              <w:right w:w="80" w:type="dxa"/>
+            </w:tcMar>
+          </w:tcPr>
+          <w:p>
+            <w:pPr>
+              <w:pStyle w:val="A7"/>
+              <w:widowControl w:val="0"/>
+              <w:tabs>
+                <w:tab w:val="left" w:pos="800"/>
+                <w:tab w:val="left" w:pos="1600"/>
+              </w:tabs>
+              <w:jc w:val="center"/>
+            </w:pPr>
+            <w:r>
+              <w:rPr>
+                <w:rFonts w:ascii="맑은 고딕" w:eastAsia="맑은 고딕" w:hAnsi="맑은 고딕" w:cs="맑은 고딕"/>
+                <w:kern w:val="2"/>
+                <w:sz w:val="24"/>
+                <w:szCs w:val="24"/>
+                <w14:textOutline w14:w="0" w14:cap="flat" w14:cmpd="sng" w14:algn="ctr">
+                  <w14:noFill/>
+                  <w14:prstDash w14:val="solid"/>
+                  <w14:bevel/>
+                </w14:textOutline>
+              </w:rPr>
+              <w:t>UC1</w:t>
+            </w:r>
+          </w:p>
+        </w:tc>
+        <w:tc>
+          <w:tcPr>
+            <w:tcW w:w="1955" w:type="dxa"/>
+            <w:tcBorders>
+              <w:top w:val="single" w:sz="4" w:space="0" w:color="000000"/>
+              <w:left w:val="single" w:sz="4" w:space="0" w:color="000000"/>
+              <w:bottom w:val="single" w:sz="4" w:space="0" w:color="000000"/>
+              <w:right w:val="single" w:sz="4" w:space="0" w:color="000000"/>
+            </w:tcBorders>
+            <w:shd w:val="clear" w:color="auto" w:fill="auto"/>
+            <w:tcMar>
+              <w:top w:w="80" w:type="dxa"/>
+              <w:left w:w="80" w:type="dxa"/>
+              <w:bottom w:w="80" w:type="dxa"/>
+              <w:right w:w="80" w:type="dxa"/>
+            </w:tcMar>
+          </w:tcPr>
+          <w:p>
+            <w:pPr>
+              <w:pStyle w:val="A7"/>
+              <w:widowControl w:val="0"/>
+              <w:tabs>
+                <w:tab w:val="left" w:pos="800"/>
+                <w:tab w:val="left" w:pos="1600"/>
+              </w:tabs>
+              <w:jc w:val="center"/>
+            </w:pPr>
+            <w:r>
+              <w:rPr>
+                <w:rFonts w:ascii="맑은 고딕" w:eastAsia="맑은 고딕" w:hAnsi="맑은 고딕" w:cs="맑은 고딕"/>
+                <w:kern w:val="2"/>
+                <w:sz w:val="24"/>
+                <w:szCs w:val="24"/>
+                <w14:textOutline w14:w="0" w14:cap="flat" w14:cmpd="sng" w14:algn="ctr">
+                  <w14:noFill/>
+                  <w14:prstDash w14:val="solid"/>
+                  <w14:bevel/>
+                </w14:textOutline>
+              </w:rPr>
+              <w:t>UC2</w:t>
+            </w:r>
+          </w:p>
+        </w:tc>
+        <w:tc>
+          <w:tcPr>
+            <w:tcW w:w="1955" w:type="dxa"/>
+            <w:tcBorders>
+              <w:top w:val="single" w:sz="4" w:space="0" w:color="000000"/>
+              <w:left w:val="single" w:sz="4" w:space="0" w:color="000000"/>
+              <w:bottom w:val="single" w:sz="4" w:space="0" w:color="000000"/>
+              <w:right w:val="single" w:sz="4" w:space="0" w:color="000000"/>
+            </w:tcBorders>
+            <w:shd w:val="clear" w:color="auto" w:fill="auto"/>
+            <w:tcMar>
+              <w:top w:w="80" w:type="dxa"/>
+              <w:left w:w="80" w:type="dxa"/>
+              <w:bottom w:w="80" w:type="dxa"/>
+              <w:right w:w="80" w:type="dxa"/>
+            </w:tcMar>
+          </w:tcPr>
+          <w:p>
+            <w:pPr>
+              <w:pStyle w:val="A7"/>
+              <w:widowControl w:val="0"/>
+              <w:tabs>
+                <w:tab w:val="left" w:pos="800"/>
+                <w:tab w:val="left" w:pos="1600"/>
+              </w:tabs>
+              <w:jc w:val="center"/>
+            </w:pPr>
+            <w:r>
+              <w:rPr>
+                <w:rFonts w:ascii="맑은 고딕" w:eastAsia="맑은 고딕" w:hAnsi="맑은 고딕" w:cs="맑은 고딕"/>
+                <w:kern w:val="2"/>
+                <w:sz w:val="24"/>
+                <w:szCs w:val="24"/>
+                <w14:textOutline w14:w="0" w14:cap="flat" w14:cmpd="sng" w14:algn="ctr">
+                  <w14:noFill/>
+                  <w14:prstDash w14:val="solid"/>
+                  <w14:bevel/>
+                </w14:textOutline>
+              </w:rPr>
+              <w:t>UC3</w:t>
+            </w:r>
+          </w:p>
+        </w:tc>
+        <w:tc>
+          <w:tcPr>
+            <w:tcW w:w="1955" w:type="dxa"/>
+            <w:tcBorders>
+              <w:top w:val="single" w:sz="4" w:space="0" w:color="000000"/>
+              <w:left w:val="single" w:sz="4" w:space="0" w:color="000000"/>
+              <w:bottom w:val="single" w:sz="4" w:space="0" w:color="000000"/>
+              <w:right w:val="single" w:sz="4" w:space="0" w:color="000000"/>
+            </w:tcBorders>
+            <w:shd w:val="clear" w:color="auto" w:fill="auto"/>
+            <w:tcMar>
+              <w:top w:w="80" w:type="dxa"/>
+              <w:left w:w="80" w:type="dxa"/>
+              <w:bottom w:w="80" w:type="dxa"/>
+              <w:right w:w="80" w:type="dxa"/>
+            </w:tcMar>
+          </w:tcPr>
+          <w:p>
+            <w:pPr>
+              <w:pStyle w:val="A7"/>
+              <w:widowControl w:val="0"/>
+              <w:tabs>
+                <w:tab w:val="left" w:pos="800"/>
+                <w:tab w:val="left" w:pos="1600"/>
+              </w:tabs>
+              <w:jc w:val="center"/>
+            </w:pPr>
+            <w:r>
+              <w:rPr>
+                <w:rFonts w:ascii="맑은 고딕" w:eastAsia="맑은 고딕" w:hAnsi="맑은 고딕" w:cs="맑은 고딕"/>
+                <w:kern w:val="2"/>
+                <w:sz w:val="24"/>
+                <w:szCs w:val="24"/>
+                <w14:textOutline w14:w="0" w14:cap="flat" w14:cmpd="sng" w14:algn="ctr">
+                  <w14:noFill/>
+                  <w14:prstDash w14:val="solid"/>
+                  <w14:bevel/>
+                </w14:textOutline>
+              </w:rPr>
+              <w:t>UC4</w:t>
+            </w:r>
+          </w:p>
+        </w:tc>
+      </w:tr>
+      <w:tr>
+        <w:tblPrEx>
+          <w:tblCellMar>
+            <w:top w:w="0" w:type="dxa"/>
+            <w:left w:w="0" w:type="dxa"/>
+            <w:bottom w:w="0" w:type="dxa"/>
+            <w:right w:w="0" w:type="dxa"/>
+          </w:tblCellMar>
+        </w:tblPrEx>
+        <w:trPr>
+          <w:trHeight w:val="494"/>
+          <w:jc w:val="center"/>
+        </w:trPr>
+        <w:tc>
+          <w:tcPr>
+            <w:tcW w:w="903" w:type="dxa"/>
+            <w:tcBorders>
+              <w:top w:val="single" w:sz="4" w:space="0" w:color="000000"/>
+              <w:left w:val="single" w:sz="4" w:space="0" w:color="000000"/>
+              <w:bottom w:val="single" w:sz="4" w:space="0" w:color="000000"/>
+              <w:right w:val="single" w:sz="4" w:space="0" w:color="000000"/>
+            </w:tcBorders>
+            <w:shd w:val="clear" w:color="auto" w:fill="auto"/>
+            <w:tcMar>
+              <w:top w:w="80" w:type="dxa"/>
+              <w:left w:w="80" w:type="dxa"/>
+              <w:bottom w:w="80" w:type="dxa"/>
+              <w:right w:w="80" w:type="dxa"/>
+            </w:tcMar>
+          </w:tcPr>
+          <w:p>
+            <w:pPr>
+              <w:pStyle w:val="A7"/>
+              <w:widowControl w:val="0"/>
+              <w:tabs>
+                <w:tab w:val="left" w:pos="800"/>
+              </w:tabs>
+              <w:jc w:val="center"/>
+            </w:pPr>
+            <w:r>
+              <w:rPr>
+                <w:rFonts w:ascii="맑은 고딕" w:eastAsia="맑은 고딕" w:hAnsi="맑은 고딕" w:cs="맑은 고딕"/>
+                <w:kern w:val="2"/>
+                <w:sz w:val="28"/>
+                <w:szCs w:val="28"/>
+                <w14:textOutline w14:w="0" w14:cap="flat" w14:cmpd="sng" w14:algn="ctr">
+                  <w14:noFill/>
+                  <w14:prstDash w14:val="solid"/>
+                  <w14:bevel/>
+                </w14:textOutline>
+              </w:rPr>
+              <w:t>FR1</w:t>
+            </w:r>
+          </w:p>
+        </w:tc>
+        <w:tc>
+          <w:tcPr>
+            <w:tcW w:w="908" w:type="dxa"/>
+            <w:tcBorders>
+              <w:top w:val="single" w:sz="4" w:space="0" w:color="000000"/>
+              <w:left w:val="single" w:sz="4" w:space="0" w:color="000000"/>
+              <w:bottom w:val="single" w:sz="4" w:space="0" w:color="000000"/>
+              <w:right w:val="single" w:sz="4" w:space="0" w:color="000000"/>
+            </w:tcBorders>
+            <w:shd w:val="clear" w:color="auto" w:fill="auto"/>
+            <w:tcMar>
+              <w:top w:w="80" w:type="dxa"/>
+              <w:left w:w="80" w:type="dxa"/>
+              <w:bottom w:w="80" w:type="dxa"/>
+              <w:right w:w="80" w:type="dxa"/>
+            </w:tcMar>
+          </w:tcPr>
+          <w:p>
+            <w:pPr>
+              <w:pStyle w:val="A7"/>
+              <w:widowControl w:val="0"/>
+              <w:tabs>
+                <w:tab w:val="left" w:pos="800"/>
+              </w:tabs>
+              <w:jc w:val="center"/>
+            </w:pPr>
+            <w:r>
+              <w:rPr>
+                <w:rFonts w:ascii="맑은 고딕" w:eastAsia="맑은 고딕" w:hAnsi="맑은 고딕" w:cs="맑은 고딕"/>
+                <w:kern w:val="2"/>
+                <w:sz w:val="32"/>
+                <w:szCs w:val="32"/>
+                <w14:textOutline w14:w="0" w14:cap="flat" w14:cmpd="sng" w14:algn="ctr">
+                  <w14:noFill/>
+                  <w14:prstDash w14:val="solid"/>
+                  <w14:bevel/>
+                </w14:textOutline>
+              </w:rPr>
+              <w:t>8</w:t>
+            </w:r>
+          </w:p>
+        </w:tc>
+        <w:tc>
+          <w:tcPr>
+            <w:tcW w:w="1955" w:type="dxa"/>
+            <w:tcBorders>
+              <w:top w:val="single" w:sz="4" w:space="0" w:color="000000"/>
+              <w:left w:val="single" w:sz="4" w:space="0" w:color="000000"/>
+              <w:bottom w:val="single" w:sz="4" w:space="0" w:color="000000"/>
+              <w:right w:val="single" w:sz="4" w:space="0" w:color="000000"/>
+            </w:tcBorders>
+            <w:shd w:val="clear" w:color="auto" w:fill="auto"/>
+            <w:tcMar>
+              <w:top w:w="80" w:type="dxa"/>
+              <w:left w:w="80" w:type="dxa"/>
+              <w:bottom w:w="80" w:type="dxa"/>
+              <w:right w:w="80" w:type="dxa"/>
+            </w:tcMar>
+          </w:tcPr>
+          <w:p>
+            <w:pPr>
+              <w:pStyle w:val="A7"/>
+              <w:widowControl w:val="0"/>
+              <w:tabs>
+                <w:tab w:val="left" w:pos="800"/>
+                <w:tab w:val="left" w:pos="1600"/>
+              </w:tabs>
+              <w:jc w:val="center"/>
+            </w:pPr>
+            <w:r>
+              <w:rPr>
+                <w:rFonts w:ascii="맑은 고딕" w:eastAsia="맑은 고딕" w:hAnsi="맑은 고딕" w:cs="맑은 고딕"/>
+                <w:b/>
+                <w:bCs/>
+                <w:kern w:val="2"/>
+                <w:sz w:val="32"/>
+                <w:szCs w:val="32"/>
+                <w14:textOutline w14:w="0" w14:cap="flat" w14:cmpd="sng" w14:algn="ctr">
+                  <w14:noFill/>
+                  <w14:prstDash w14:val="solid"/>
+                  <w14:bevel/>
+                </w14:textOutline>
+              </w:rPr>
+              <w:t>X</w:t>
+            </w:r>
+          </w:p>
+        </w:tc>
+        <w:tc>
+          <w:tcPr>
+            <w:tcW w:w="1955" w:type="dxa"/>
+            <w:tcBorders>
+              <w:top w:val="single" w:sz="4" w:space="0" w:color="000000"/>
+              <w:left w:val="single" w:sz="4" w:space="0" w:color="000000"/>
+              <w:bottom w:val="single" w:sz="4" w:space="0" w:color="000000"/>
+              <w:right w:val="single" w:sz="4" w:space="0" w:color="000000"/>
+            </w:tcBorders>
+            <w:shd w:val="clear" w:color="auto" w:fill="auto"/>
+            <w:tcMar>
+              <w:top w:w="80" w:type="dxa"/>
+              <w:left w:w="80" w:type="dxa"/>
+              <w:bottom w:w="80" w:type="dxa"/>
+              <w:right w:w="80" w:type="dxa"/>
+            </w:tcMar>
+          </w:tcPr>
+          <w:p>
+            <w:pPr>
+              <w:jc w:val="center"/>
+            </w:pPr>
+          </w:p>
+        </w:tc>
+        <w:tc>
+          <w:tcPr>
+            <w:tcW w:w="1955" w:type="dxa"/>
+            <w:tcBorders>
+              <w:top w:val="single" w:sz="4" w:space="0" w:color="000000"/>
+              <w:left w:val="single" w:sz="4" w:space="0" w:color="000000"/>
+              <w:bottom w:val="single" w:sz="4" w:space="0" w:color="000000"/>
+              <w:right w:val="single" w:sz="4" w:space="0" w:color="000000"/>
+            </w:tcBorders>
+            <w:shd w:val="clear" w:color="auto" w:fill="auto"/>
+            <w:tcMar>
+              <w:top w:w="80" w:type="dxa"/>
+              <w:left w:w="80" w:type="dxa"/>
+              <w:bottom w:w="80" w:type="dxa"/>
+              <w:right w:w="80" w:type="dxa"/>
+            </w:tcMar>
+          </w:tcPr>
+          <w:p>
+            <w:pPr>
+              <w:jc w:val="center"/>
+            </w:pPr>
+          </w:p>
+        </w:tc>
+        <w:tc>
+          <w:tcPr>
+            <w:tcW w:w="1955" w:type="dxa"/>
+            <w:tcBorders>
+              <w:top w:val="single" w:sz="4" w:space="0" w:color="000000"/>
+              <w:left w:val="single" w:sz="4" w:space="0" w:color="000000"/>
+              <w:bottom w:val="single" w:sz="4" w:space="0" w:color="000000"/>
+              <w:right w:val="single" w:sz="4" w:space="0" w:color="000000"/>
+            </w:tcBorders>
+            <w:shd w:val="clear" w:color="auto" w:fill="auto"/>
+            <w:tcMar>
+              <w:top w:w="80" w:type="dxa"/>
+              <w:left w:w="80" w:type="dxa"/>
+              <w:bottom w:w="80" w:type="dxa"/>
+              <w:right w:w="80" w:type="dxa"/>
+            </w:tcMar>
+          </w:tcPr>
+          <w:p>
+            <w:pPr>
+              <w:jc w:val="center"/>
+            </w:pPr>
+          </w:p>
+        </w:tc>
+      </w:tr>
+      <w:tr>
+        <w:tblPrEx>
+          <w:tblCellMar>
+            <w:top w:w="0" w:type="dxa"/>
+            <w:left w:w="0" w:type="dxa"/>
+            <w:bottom w:w="0" w:type="dxa"/>
+            <w:right w:w="0" w:type="dxa"/>
+          </w:tblCellMar>
+        </w:tblPrEx>
+        <w:trPr>
+          <w:trHeight w:val="524"/>
+          <w:jc w:val="center"/>
+        </w:trPr>
+        <w:tc>
+          <w:tcPr>
+            <w:tcW w:w="903" w:type="dxa"/>
+            <w:tcBorders>
+              <w:top w:val="single" w:sz="4" w:space="0" w:color="000000"/>
+              <w:left w:val="single" w:sz="4" w:space="0" w:color="000000"/>
+              <w:bottom w:val="single" w:sz="4" w:space="0" w:color="000000"/>
+              <w:right w:val="single" w:sz="4" w:space="0" w:color="000000"/>
+            </w:tcBorders>
+            <w:shd w:val="clear" w:color="auto" w:fill="auto"/>
+            <w:tcMar>
+              <w:top w:w="80" w:type="dxa"/>
+              <w:left w:w="80" w:type="dxa"/>
+              <w:bottom w:w="80" w:type="dxa"/>
+              <w:right w:w="80" w:type="dxa"/>
+            </w:tcMar>
+          </w:tcPr>
+          <w:p>
+            <w:pPr>
+              <w:pStyle w:val="A7"/>
+              <w:widowControl w:val="0"/>
+              <w:tabs>
+                <w:tab w:val="left" w:pos="800"/>
+              </w:tabs>
+              <w:jc w:val="center"/>
+            </w:pPr>
+            <w:r>
+              <w:rPr>
+                <w:rFonts w:ascii="맑은 고딕" w:eastAsia="맑은 고딕" w:hAnsi="맑은 고딕" w:cs="맑은 고딕"/>
+                <w:kern w:val="2"/>
+                <w:sz w:val="28"/>
+                <w:szCs w:val="28"/>
+                <w14:textOutline w14:w="0" w14:cap="flat" w14:cmpd="sng" w14:algn="ctr">
+                  <w14:noFill/>
+                  <w14:prstDash w14:val="solid"/>
+                  <w14:bevel/>
+                </w14:textOutline>
+              </w:rPr>
+              <w:t>FR2</w:t>
+            </w:r>
+          </w:p>
+        </w:tc>
+        <w:tc>
+          <w:tcPr>
+            <w:tcW w:w="908" w:type="dxa"/>
+            <w:tcBorders>
+              <w:top w:val="single" w:sz="4" w:space="0" w:color="000000"/>
+              <w:left w:val="single" w:sz="4" w:space="0" w:color="000000"/>
+              <w:bottom w:val="single" w:sz="4" w:space="0" w:color="000000"/>
+              <w:right w:val="single" w:sz="4" w:space="0" w:color="000000"/>
+            </w:tcBorders>
+            <w:shd w:val="clear" w:color="auto" w:fill="auto"/>
+            <w:tcMar>
+              <w:top w:w="80" w:type="dxa"/>
+              <w:left w:w="80" w:type="dxa"/>
+              <w:bottom w:w="80" w:type="dxa"/>
+              <w:right w:w="80" w:type="dxa"/>
+            </w:tcMar>
+          </w:tcPr>
+          <w:p>
+            <w:pPr>
+              <w:pStyle w:val="A7"/>
+              <w:widowControl w:val="0"/>
+              <w:tabs>
+                <w:tab w:val="left" w:pos="800"/>
+              </w:tabs>
+              <w:jc w:val="center"/>
+            </w:pPr>
+            <w:r>
+              <w:rPr>
+                <w:rFonts w:ascii="맑은 고딕" w:eastAsia="맑은 고딕" w:hAnsi="맑은 고딕" w:cs="맑은 고딕"/>
+                <w:kern w:val="2"/>
+                <w:sz w:val="32"/>
+                <w:szCs w:val="32"/>
+                <w14:textOutline w14:w="0" w14:cap="flat" w14:cmpd="sng" w14:algn="ctr">
+                  <w14:noFill/>
+                  <w14:prstDash w14:val="solid"/>
+                  <w14:bevel/>
+                </w14:textOutline>
+              </w:rPr>
+              <w:t>5</w:t>
+            </w:r>
+          </w:p>
+        </w:tc>
+        <w:tc>
+          <w:tcPr>
+            <w:tcW w:w="1955" w:type="dxa"/>
+            <w:tcBorders>
+              <w:top w:val="single" w:sz="4" w:space="0" w:color="000000"/>
+              <w:left w:val="single" w:sz="4" w:space="0" w:color="000000"/>
+              <w:bottom w:val="single" w:sz="4" w:space="0" w:color="000000"/>
+              <w:right w:val="single" w:sz="4" w:space="0" w:color="000000"/>
+            </w:tcBorders>
+            <w:shd w:val="clear" w:color="auto" w:fill="auto"/>
+            <w:tcMar>
+              <w:top w:w="80" w:type="dxa"/>
+              <w:left w:w="80" w:type="dxa"/>
+              <w:bottom w:w="80" w:type="dxa"/>
+              <w:right w:w="80" w:type="dxa"/>
+            </w:tcMar>
+          </w:tcPr>
+          <w:p>
+            <w:pPr>
+              <w:pStyle w:val="A7"/>
+              <w:widowControl w:val="0"/>
+              <w:tabs>
+                <w:tab w:val="left" w:pos="800"/>
+                <w:tab w:val="left" w:pos="1600"/>
+              </w:tabs>
+              <w:jc w:val="center"/>
+            </w:pPr>
+            <w:r>
+              <w:rPr>
+                <w:rFonts w:ascii="맑은 고딕" w:eastAsia="맑은 고딕" w:hAnsi="맑은 고딕" w:cs="맑은 고딕"/>
+                <w:b/>
+                <w:bCs/>
+                <w:kern w:val="2"/>
+                <w:sz w:val="32"/>
+                <w:szCs w:val="32"/>
+                <w14:textOutline w14:w="0" w14:cap="flat" w14:cmpd="sng" w14:algn="ctr">
+                  <w14:noFill/>
+                  <w14:prstDash w14:val="solid"/>
+                  <w14:bevel/>
+                </w14:textOutline>
+              </w:rPr>
+              <w:t>X</w:t>
+            </w:r>
+          </w:p>
+        </w:tc>
+        <w:tc>
+          <w:tcPr>
+            <w:tcW w:w="1955" w:type="dxa"/>
+            <w:tcBorders>
+              <w:top w:val="single" w:sz="4" w:space="0" w:color="000000"/>
+              <w:left w:val="single" w:sz="4" w:space="0" w:color="000000"/>
+              <w:bottom w:val="single" w:sz="4" w:space="0" w:color="000000"/>
+              <w:right w:val="single" w:sz="4" w:space="0" w:color="000000"/>
+            </w:tcBorders>
+            <w:shd w:val="clear" w:color="auto" w:fill="auto"/>
+            <w:tcMar>
+              <w:top w:w="80" w:type="dxa"/>
+              <w:left w:w="80" w:type="dxa"/>
+              <w:bottom w:w="80" w:type="dxa"/>
+              <w:right w:w="80" w:type="dxa"/>
+            </w:tcMar>
+          </w:tcPr>
+          <w:p>
+            <w:pPr>
+              <w:jc w:val="center"/>
+            </w:pPr>
+          </w:p>
+        </w:tc>
+        <w:tc>
+          <w:tcPr>
+            <w:tcW w:w="1955" w:type="dxa"/>
+            <w:tcBorders>
+              <w:top w:val="single" w:sz="4" w:space="0" w:color="000000"/>
+              <w:left w:val="single" w:sz="4" w:space="0" w:color="000000"/>
+              <w:bottom w:val="single" w:sz="4" w:space="0" w:color="000000"/>
+              <w:right w:val="single" w:sz="4" w:space="0" w:color="000000"/>
+            </w:tcBorders>
+            <w:shd w:val="clear" w:color="auto" w:fill="auto"/>
+            <w:tcMar>
+              <w:top w:w="80" w:type="dxa"/>
+              <w:left w:w="80" w:type="dxa"/>
+              <w:bottom w:w="80" w:type="dxa"/>
+              <w:right w:w="80" w:type="dxa"/>
+            </w:tcMar>
+          </w:tcPr>
+          <w:p>
+            <w:pPr>
+              <w:jc w:val="center"/>
+            </w:pPr>
+          </w:p>
+        </w:tc>
+        <w:tc>
+          <w:tcPr>
+            <w:tcW w:w="1955" w:type="dxa"/>
+            <w:tcBorders>
+              <w:top w:val="single" w:sz="4" w:space="0" w:color="000000"/>
+              <w:left w:val="single" w:sz="4" w:space="0" w:color="000000"/>
+              <w:bottom w:val="single" w:sz="4" w:space="0" w:color="000000"/>
+              <w:right w:val="single" w:sz="4" w:space="0" w:color="000000"/>
+            </w:tcBorders>
+            <w:shd w:val="clear" w:color="auto" w:fill="auto"/>
+            <w:tcMar>
+              <w:top w:w="80" w:type="dxa"/>
+              <w:left w:w="80" w:type="dxa"/>
+              <w:bottom w:w="80" w:type="dxa"/>
+              <w:right w:w="80" w:type="dxa"/>
+            </w:tcMar>
+          </w:tcPr>
+          <w:p>
+            <w:pPr>
+              <w:jc w:val="center"/>
+            </w:pPr>
+          </w:p>
+        </w:tc>
+      </w:tr>
+      <w:tr>
+        <w:tblPrEx>
+          <w:tblCellMar>
+            <w:top w:w="0" w:type="dxa"/>
+            <w:left w:w="0" w:type="dxa"/>
+            <w:bottom w:w="0" w:type="dxa"/>
+            <w:right w:w="0" w:type="dxa"/>
+          </w:tblCellMar>
+        </w:tblPrEx>
+        <w:trPr>
+          <w:trHeight w:val="524"/>
+          <w:jc w:val="center"/>
+        </w:trPr>
+        <w:tc>
+          <w:tcPr>
+            <w:tcW w:w="903" w:type="dxa"/>
+            <w:tcBorders>
+              <w:top w:val="single" w:sz="4" w:space="0" w:color="000000"/>
+              <w:left w:val="single" w:sz="4" w:space="0" w:color="000000"/>
+              <w:bottom w:val="single" w:sz="4" w:space="0" w:color="000000"/>
+              <w:right w:val="single" w:sz="4" w:space="0" w:color="000000"/>
+            </w:tcBorders>
+            <w:shd w:val="clear" w:color="auto" w:fill="auto"/>
+            <w:tcMar>
+              <w:top w:w="80" w:type="dxa"/>
+              <w:left w:w="80" w:type="dxa"/>
+              <w:bottom w:w="80" w:type="dxa"/>
+              <w:right w:w="80" w:type="dxa"/>
+            </w:tcMar>
+          </w:tcPr>
+          <w:p>
+            <w:pPr>
+              <w:pStyle w:val="A7"/>
+              <w:widowControl w:val="0"/>
+              <w:tabs>
+                <w:tab w:val="left" w:pos="800"/>
+              </w:tabs>
+              <w:jc w:val="center"/>
+            </w:pPr>
+            <w:r>
+              <w:rPr>
+                <w:rFonts w:ascii="맑은 고딕" w:eastAsia="맑은 고딕" w:hAnsi="맑은 고딕" w:cs="맑은 고딕"/>
+                <w:kern w:val="2"/>
+                <w:sz w:val="28"/>
+                <w:szCs w:val="28"/>
+                <w14:textOutline w14:w="0" w14:cap="flat" w14:cmpd="sng" w14:algn="ctr">
+                  <w14:noFill/>
+                  <w14:prstDash w14:val="solid"/>
+                  <w14:bevel/>
+                </w14:textOutline>
+              </w:rPr>
+              <w:t>FR3</w:t>
+            </w:r>
+          </w:p>
+        </w:tc>
+        <w:tc>
+          <w:tcPr>
+            <w:tcW w:w="908" w:type="dxa"/>
+            <w:tcBorders>
+              <w:top w:val="single" w:sz="4" w:space="0" w:color="000000"/>
+              <w:left w:val="single" w:sz="4" w:space="0" w:color="000000"/>
+              <w:bottom w:val="single" w:sz="4" w:space="0" w:color="000000"/>
+              <w:right w:val="single" w:sz="4" w:space="0" w:color="000000"/>
+            </w:tcBorders>
+            <w:shd w:val="clear" w:color="auto" w:fill="auto"/>
+            <w:tcMar>
+              <w:top w:w="80" w:type="dxa"/>
+              <w:left w:w="80" w:type="dxa"/>
+              <w:bottom w:w="80" w:type="dxa"/>
+              <w:right w:w="80" w:type="dxa"/>
+            </w:tcMar>
+          </w:tcPr>
+          <w:p>
+            <w:pPr>
+              <w:pStyle w:val="A7"/>
+              <w:widowControl w:val="0"/>
+              <w:tabs>
+                <w:tab w:val="left" w:pos="800"/>
+              </w:tabs>
+              <w:jc w:val="center"/>
+            </w:pPr>
+            <w:r>
+              <w:rPr>
+                <w:rFonts w:ascii="맑은 고딕" w:eastAsia="맑은 고딕" w:hAnsi="맑은 고딕" w:cs="맑은 고딕"/>
+                <w:kern w:val="2"/>
+                <w:sz w:val="32"/>
+                <w:szCs w:val="32"/>
+                <w14:textOutline w14:w="0" w14:cap="flat" w14:cmpd="sng" w14:algn="ctr">
+                  <w14:noFill/>
+                  <w14:prstDash w14:val="solid"/>
+                  <w14:bevel/>
+                </w14:textOutline>
+              </w:rPr>
+              <w:t>8</w:t>
+            </w:r>
+          </w:p>
+        </w:tc>
+        <w:tc>
+          <w:tcPr>
+            <w:tcW w:w="1955" w:type="dxa"/>
+            <w:tcBorders>
+              <w:top w:val="single" w:sz="4" w:space="0" w:color="000000"/>
+              <w:left w:val="single" w:sz="4" w:space="0" w:color="000000"/>
+              <w:bottom w:val="single" w:sz="4" w:space="0" w:color="000000"/>
+              <w:right w:val="single" w:sz="4" w:space="0" w:color="000000"/>
+            </w:tcBorders>
+            <w:shd w:val="clear" w:color="auto" w:fill="auto"/>
+            <w:tcMar>
+              <w:top w:w="80" w:type="dxa"/>
+              <w:left w:w="80" w:type="dxa"/>
+              <w:bottom w:w="80" w:type="dxa"/>
+              <w:right w:w="80" w:type="dxa"/>
+            </w:tcMar>
+          </w:tcPr>
+          <w:p>
+            <w:pPr>
+              <w:pStyle w:val="A7"/>
+              <w:widowControl w:val="0"/>
+              <w:tabs>
+                <w:tab w:val="left" w:pos="800"/>
+                <w:tab w:val="left" w:pos="1600"/>
+              </w:tabs>
+              <w:jc w:val="center"/>
+            </w:pPr>
+          </w:p>
+        </w:tc>
+        <w:tc>
+          <w:tcPr>
+            <w:tcW w:w="1955" w:type="dxa"/>
+            <w:tcBorders>
+              <w:top w:val="single" w:sz="4" w:space="0" w:color="000000"/>
+              <w:left w:val="single" w:sz="4" w:space="0" w:color="000000"/>
+              <w:bottom w:val="single" w:sz="4" w:space="0" w:color="000000"/>
+              <w:right w:val="single" w:sz="4" w:space="0" w:color="000000"/>
+            </w:tcBorders>
+            <w:shd w:val="clear" w:color="auto" w:fill="auto"/>
+            <w:tcMar>
+              <w:top w:w="80" w:type="dxa"/>
+              <w:left w:w="80" w:type="dxa"/>
+              <w:bottom w:w="80" w:type="dxa"/>
+              <w:right w:w="80" w:type="dxa"/>
+            </w:tcMar>
+          </w:tcPr>
+          <w:p>
+            <w:pPr>
+              <w:jc w:val="center"/>
+            </w:pPr>
+            <w:r>
+              <w:rPr>
+                <w:rFonts w:ascii="맑은 고딕" w:eastAsia="맑은 고딕" w:hAnsi="맑은 고딕" w:cs="맑은 고딕"/>
+                <w:b/>
+                <w:bCs/>
+                <w:kern w:val="2"/>
+                <w:sz w:val="32"/>
+                <w:szCs w:val="32"/>
+                <w14:textOutline w14:w="0" w14:cap="flat" w14:cmpd="sng" w14:algn="ctr">
+                  <w14:noFill/>
+                  <w14:prstDash w14:val="solid"/>
+                  <w14:bevel/>
+                </w14:textOutline>
+              </w:rPr>
+              <w:t>X</w:t>
+            </w:r>
+          </w:p>
+        </w:tc>
+        <w:tc>
+          <w:tcPr>
+            <w:tcW w:w="1955" w:type="dxa"/>
+            <w:tcBorders>
+              <w:top w:val="single" w:sz="4" w:space="0" w:color="000000"/>
+              <w:left w:val="single" w:sz="4" w:space="0" w:color="000000"/>
+              <w:bottom w:val="single" w:sz="4" w:space="0" w:color="000000"/>
+              <w:right w:val="single" w:sz="4" w:space="0" w:color="000000"/>
+            </w:tcBorders>
+            <w:shd w:val="clear" w:color="auto" w:fill="auto"/>
+            <w:tcMar>
+              <w:top w:w="80" w:type="dxa"/>
+              <w:left w:w="80" w:type="dxa"/>
+              <w:bottom w:w="80" w:type="dxa"/>
+              <w:right w:w="80" w:type="dxa"/>
+            </w:tcMar>
+          </w:tcPr>
+          <w:p>
+            <w:pPr>
+              <w:jc w:val="center"/>
+            </w:pPr>
+          </w:p>
+        </w:tc>
+        <w:tc>
+          <w:tcPr>
+            <w:tcW w:w="1955" w:type="dxa"/>
+            <w:tcBorders>
+              <w:top w:val="single" w:sz="4" w:space="0" w:color="000000"/>
+              <w:left w:val="single" w:sz="4" w:space="0" w:color="000000"/>
+              <w:bottom w:val="single" w:sz="4" w:space="0" w:color="000000"/>
+              <w:right w:val="single" w:sz="4" w:space="0" w:color="000000"/>
+            </w:tcBorders>
+            <w:shd w:val="clear" w:color="auto" w:fill="auto"/>
+            <w:tcMar>
+              <w:top w:w="80" w:type="dxa"/>
+              <w:left w:w="80" w:type="dxa"/>
+              <w:bottom w:w="80" w:type="dxa"/>
+              <w:right w:w="80" w:type="dxa"/>
+            </w:tcMar>
+          </w:tcPr>
+          <w:p>
+            <w:pPr>
+              <w:jc w:val="center"/>
+            </w:pPr>
+          </w:p>
+        </w:tc>
+      </w:tr>
+      <w:tr>
+        <w:tblPrEx>
+          <w:tblCellMar>
+            <w:top w:w="0" w:type="dxa"/>
+            <w:left w:w="0" w:type="dxa"/>
+            <w:bottom w:w="0" w:type="dxa"/>
+            <w:right w:w="0" w:type="dxa"/>
+          </w:tblCellMar>
+        </w:tblPrEx>
+        <w:trPr>
+          <w:trHeight w:val="524"/>
+          <w:jc w:val="center"/>
+        </w:trPr>
+        <w:tc>
+          <w:tcPr>
+            <w:tcW w:w="903" w:type="dxa"/>
+            <w:tcBorders>
+              <w:top w:val="single" w:sz="4" w:space="0" w:color="000000"/>
+              <w:left w:val="single" w:sz="4" w:space="0" w:color="000000"/>
+              <w:bottom w:val="single" w:sz="4" w:space="0" w:color="000000"/>
+              <w:right w:val="single" w:sz="4" w:space="0" w:color="000000"/>
+            </w:tcBorders>
+            <w:shd w:val="clear" w:color="auto" w:fill="auto"/>
+            <w:tcMar>
+              <w:top w:w="80" w:type="dxa"/>
+              <w:left w:w="80" w:type="dxa"/>
+              <w:bottom w:w="80" w:type="dxa"/>
+              <w:right w:w="80" w:type="dxa"/>
+            </w:tcMar>
+          </w:tcPr>
+          <w:p>
+            <w:pPr>
+              <w:pStyle w:val="A7"/>
+              <w:widowControl w:val="0"/>
+              <w:tabs>
+                <w:tab w:val="left" w:pos="800"/>
+              </w:tabs>
+              <w:jc w:val="center"/>
+            </w:pPr>
+            <w:r>
+              <w:rPr>
+                <w:rFonts w:ascii="맑은 고딕" w:eastAsia="맑은 고딕" w:hAnsi="맑은 고딕" w:cs="맑은 고딕"/>
+                <w:kern w:val="2"/>
+                <w:sz w:val="28"/>
+                <w:szCs w:val="28"/>
+                <w14:textOutline w14:w="0" w14:cap="flat" w14:cmpd="sng" w14:algn="ctr">
+                  <w14:noFill/>
+                  <w14:prstDash w14:val="solid"/>
+                  <w14:bevel/>
+                </w14:textOutline>
+              </w:rPr>
+              <w:t>FR4</w:t>
+            </w:r>
+          </w:p>
+        </w:tc>
+        <w:tc>
+          <w:tcPr>
+            <w:tcW w:w="908" w:type="dxa"/>
+            <w:tcBorders>
+              <w:top w:val="single" w:sz="4" w:space="0" w:color="000000"/>
+              <w:left w:val="single" w:sz="4" w:space="0" w:color="000000"/>
+              <w:bottom w:val="single" w:sz="4" w:space="0" w:color="000000"/>
+              <w:right w:val="single" w:sz="4" w:space="0" w:color="000000"/>
+            </w:tcBorders>
+            <w:shd w:val="clear" w:color="auto" w:fill="auto"/>
+            <w:tcMar>
+              <w:top w:w="80" w:type="dxa"/>
+              <w:left w:w="80" w:type="dxa"/>
+              <w:bottom w:w="80" w:type="dxa"/>
+              <w:right w:w="80" w:type="dxa"/>
+            </w:tcMar>
+          </w:tcPr>
+          <w:p>
+            <w:pPr>
+              <w:pStyle w:val="A7"/>
+              <w:widowControl w:val="0"/>
+              <w:tabs>
+                <w:tab w:val="left" w:pos="800"/>
+              </w:tabs>
+              <w:jc w:val="center"/>
+            </w:pPr>
+            <w:r>
+              <w:rPr>
+                <w:rFonts w:ascii="맑은 고딕" w:eastAsia="맑은 고딕" w:hAnsi="맑은 고딕" w:cs="맑은 고딕"/>
+                <w:kern w:val="2"/>
+                <w:sz w:val="32"/>
+                <w:szCs w:val="32"/>
+                <w14:textOutline w14:w="0" w14:cap="flat" w14:cmpd="sng" w14:algn="ctr">
+                  <w14:noFill/>
+                  <w14:prstDash w14:val="solid"/>
+                  <w14:bevel/>
+                </w14:textOutline>
+              </w:rPr>
+              <w:t>3</w:t>
+            </w:r>
+          </w:p>
+        </w:tc>
+        <w:tc>
+          <w:tcPr>
+            <w:tcW w:w="1955" w:type="dxa"/>
+            <w:tcBorders>
+              <w:top w:val="single" w:sz="4" w:space="0" w:color="000000"/>
+              <w:left w:val="single" w:sz="4" w:space="0" w:color="000000"/>
+              <w:bottom w:val="single" w:sz="4" w:space="0" w:color="000000"/>
+              <w:right w:val="single" w:sz="4" w:space="0" w:color="000000"/>
+            </w:tcBorders>
+            <w:shd w:val="clear" w:color="auto" w:fill="auto"/>
+            <w:tcMar>
+              <w:top w:w="80" w:type="dxa"/>
+              <w:left w:w="80" w:type="dxa"/>
+              <w:bottom w:w="80" w:type="dxa"/>
+              <w:right w:w="80" w:type="dxa"/>
+            </w:tcMar>
+          </w:tcPr>
+          <w:p>
+            <w:pPr>
+              <w:pStyle w:val="A7"/>
+              <w:widowControl w:val="0"/>
+              <w:tabs>
+                <w:tab w:val="left" w:pos="800"/>
+                <w:tab w:val="left" w:pos="1600"/>
+              </w:tabs>
+              <w:jc w:val="center"/>
+            </w:pPr>
+          </w:p>
+        </w:tc>
+        <w:tc>
+          <w:tcPr>
+            <w:tcW w:w="1955" w:type="dxa"/>
+            <w:tcBorders>
+              <w:top w:val="single" w:sz="4" w:space="0" w:color="000000"/>
+              <w:left w:val="single" w:sz="4" w:space="0" w:color="000000"/>
+              <w:bottom w:val="single" w:sz="4" w:space="0" w:color="000000"/>
+              <w:right w:val="single" w:sz="4" w:space="0" w:color="000000"/>
+            </w:tcBorders>
+            <w:shd w:val="clear" w:color="auto" w:fill="auto"/>
+            <w:tcMar>
+              <w:top w:w="80" w:type="dxa"/>
+              <w:left w:w="80" w:type="dxa"/>
+              <w:bottom w:w="80" w:type="dxa"/>
+              <w:right w:w="80" w:type="dxa"/>
+            </w:tcMar>
+          </w:tcPr>
+          <w:p>
+            <w:pPr>
+              <w:jc w:val="center"/>
+            </w:pPr>
+          </w:p>
+        </w:tc>
+        <w:tc>
+          <w:tcPr>
+            <w:tcW w:w="1955" w:type="dxa"/>
+            <w:tcBorders>
+              <w:top w:val="single" w:sz="4" w:space="0" w:color="000000"/>
+              <w:left w:val="single" w:sz="4" w:space="0" w:color="000000"/>
+              <w:bottom w:val="single" w:sz="4" w:space="0" w:color="000000"/>
+              <w:right w:val="single" w:sz="4" w:space="0" w:color="000000"/>
+            </w:tcBorders>
+            <w:shd w:val="clear" w:color="auto" w:fill="auto"/>
+            <w:tcMar>
+              <w:top w:w="80" w:type="dxa"/>
+              <w:left w:w="80" w:type="dxa"/>
+              <w:bottom w:w="80" w:type="dxa"/>
+              <w:right w:w="80" w:type="dxa"/>
+            </w:tcMar>
+          </w:tcPr>
+          <w:p>
+            <w:pPr>
+              <w:jc w:val="center"/>
+            </w:pPr>
+          </w:p>
+        </w:tc>
+        <w:tc>
+          <w:tcPr>
+            <w:tcW w:w="1955" w:type="dxa"/>
+            <w:tcBorders>
+              <w:top w:val="single" w:sz="4" w:space="0" w:color="000000"/>
+              <w:left w:val="single" w:sz="4" w:space="0" w:color="000000"/>
+              <w:bottom w:val="single" w:sz="4" w:space="0" w:color="000000"/>
+              <w:right w:val="single" w:sz="4" w:space="0" w:color="000000"/>
+            </w:tcBorders>
+            <w:shd w:val="clear" w:color="auto" w:fill="auto"/>
+            <w:tcMar>
+              <w:top w:w="80" w:type="dxa"/>
+              <w:left w:w="80" w:type="dxa"/>
+              <w:bottom w:w="80" w:type="dxa"/>
+              <w:right w:w="80" w:type="dxa"/>
+            </w:tcMar>
+          </w:tcPr>
+          <w:p>
+            <w:pPr>
+              <w:jc w:val="center"/>
+            </w:pPr>
+            <w:r>
+              <w:rPr>
+                <w:rFonts w:ascii="맑은 고딕" w:eastAsia="맑은 고딕" w:hAnsi="맑은 고딕" w:cs="맑은 고딕"/>
+                <w:b/>
+                <w:bCs/>
+                <w:kern w:val="2"/>
+                <w:sz w:val="32"/>
+                <w:szCs w:val="32"/>
+                <w14:textOutline w14:w="0" w14:cap="flat" w14:cmpd="sng" w14:algn="ctr">
+                  <w14:noFill/>
+                  <w14:prstDash w14:val="solid"/>
+                  <w14:bevel/>
+                </w14:textOutline>
+              </w:rPr>
+              <w:t>X</w:t>
+            </w:r>
+          </w:p>
+        </w:tc>
+      </w:tr>
+      <w:tr>
+        <w:tblPrEx>
+          <w:tblCellMar>
+            <w:top w:w="0" w:type="dxa"/>
+            <w:left w:w="0" w:type="dxa"/>
+            <w:bottom w:w="0" w:type="dxa"/>
+            <w:right w:w="0" w:type="dxa"/>
+          </w:tblCellMar>
+        </w:tblPrEx>
+        <w:trPr>
+          <w:trHeight w:val="494"/>
+          <w:jc w:val="center"/>
+        </w:trPr>
+        <w:tc>
+          <w:tcPr>
+            <w:tcW w:w="903" w:type="dxa"/>
+            <w:tcBorders>
+              <w:top w:val="single" w:sz="4" w:space="0" w:color="000000"/>
+              <w:left w:val="single" w:sz="4" w:space="0" w:color="000000"/>
+              <w:bottom w:val="single" w:sz="4" w:space="0" w:color="000000"/>
+              <w:right w:val="single" w:sz="4" w:space="0" w:color="000000"/>
+            </w:tcBorders>
+            <w:shd w:val="clear" w:color="auto" w:fill="auto"/>
+            <w:tcMar>
+              <w:top w:w="80" w:type="dxa"/>
+              <w:left w:w="80" w:type="dxa"/>
+              <w:bottom w:w="80" w:type="dxa"/>
+              <w:right w:w="80" w:type="dxa"/>
+            </w:tcMar>
+          </w:tcPr>
+          <w:p>
+            <w:pPr>
+              <w:pStyle w:val="A7"/>
+              <w:widowControl w:val="0"/>
+              <w:tabs>
+                <w:tab w:val="left" w:pos="800"/>
+              </w:tabs>
+              <w:jc w:val="center"/>
+            </w:pPr>
+            <w:r>
+              <w:rPr>
+                <w:rFonts w:ascii="맑은 고딕" w:eastAsia="맑은 고딕" w:hAnsi="맑은 고딕" w:cs="맑은 고딕"/>
+                <w:kern w:val="2"/>
+                <w:sz w:val="28"/>
+                <w:szCs w:val="28"/>
+                <w14:textOutline w14:w="0" w14:cap="flat" w14:cmpd="sng" w14:algn="ctr">
+                  <w14:noFill/>
+                  <w14:prstDash w14:val="solid"/>
+                  <w14:bevel/>
+                </w14:textOutline>
+              </w:rPr>
+              <w:t>FR5</w:t>
+            </w:r>
+          </w:p>
+        </w:tc>
+        <w:tc>
+          <w:tcPr>
+            <w:tcW w:w="908" w:type="dxa"/>
+            <w:tcBorders>
+              <w:top w:val="single" w:sz="4" w:space="0" w:color="000000"/>
+              <w:left w:val="single" w:sz="4" w:space="0" w:color="000000"/>
+              <w:bottom w:val="single" w:sz="4" w:space="0" w:color="000000"/>
+              <w:right w:val="single" w:sz="4" w:space="0" w:color="000000"/>
+            </w:tcBorders>
+            <w:shd w:val="clear" w:color="auto" w:fill="auto"/>
+            <w:tcMar>
+              <w:top w:w="80" w:type="dxa"/>
+              <w:left w:w="80" w:type="dxa"/>
+              <w:bottom w:w="80" w:type="dxa"/>
+              <w:right w:w="80" w:type="dxa"/>
+            </w:tcMar>
+          </w:tcPr>
+          <w:p>
+            <w:pPr>
+              <w:pStyle w:val="A7"/>
+              <w:widowControl w:val="0"/>
+              <w:tabs>
+                <w:tab w:val="left" w:pos="800"/>
+              </w:tabs>
+              <w:jc w:val="center"/>
+            </w:pPr>
+            <w:r>
+              <w:rPr>
+                <w:rFonts w:ascii="맑은 고딕" w:eastAsia="맑은 고딕" w:hAnsi="맑은 고딕" w:cs="맑은 고딕"/>
+                <w:kern w:val="2"/>
+                <w:sz w:val="32"/>
+                <w:szCs w:val="32"/>
+                <w14:textOutline w14:w="0" w14:cap="flat" w14:cmpd="sng" w14:algn="ctr">
+                  <w14:noFill/>
+                  <w14:prstDash w14:val="solid"/>
+                  <w14:bevel/>
+                </w14:textOutline>
+              </w:rPr>
+              <w:t>8</w:t>
+            </w:r>
+          </w:p>
+        </w:tc>
+        <w:tc>
+          <w:tcPr>
+            <w:tcW w:w="1955" w:type="dxa"/>
+            <w:tcBorders>
+              <w:top w:val="single" w:sz="4" w:space="0" w:color="000000"/>
+              <w:left w:val="single" w:sz="4" w:space="0" w:color="000000"/>
+              <w:bottom w:val="single" w:sz="4" w:space="0" w:color="000000"/>
+              <w:right w:val="single" w:sz="4" w:space="0" w:color="000000"/>
+            </w:tcBorders>
+            <w:shd w:val="clear" w:color="auto" w:fill="auto"/>
+            <w:tcMar>
+              <w:top w:w="80" w:type="dxa"/>
+              <w:left w:w="80" w:type="dxa"/>
+              <w:bottom w:w="80" w:type="dxa"/>
+              <w:right w:w="80" w:type="dxa"/>
+            </w:tcMar>
+          </w:tcPr>
+          <w:p>
+            <w:pPr>
+              <w:jc w:val="center"/>
+            </w:pPr>
+          </w:p>
+        </w:tc>
+        <w:tc>
+          <w:tcPr>
+            <w:tcW w:w="1955" w:type="dxa"/>
+            <w:tcBorders>
+              <w:top w:val="single" w:sz="4" w:space="0" w:color="000000"/>
+              <w:left w:val="single" w:sz="4" w:space="0" w:color="000000"/>
+              <w:bottom w:val="single" w:sz="4" w:space="0" w:color="000000"/>
+              <w:right w:val="single" w:sz="4" w:space="0" w:color="000000"/>
+            </w:tcBorders>
+            <w:shd w:val="clear" w:color="auto" w:fill="auto"/>
+            <w:tcMar>
+              <w:top w:w="80" w:type="dxa"/>
+              <w:left w:w="80" w:type="dxa"/>
+              <w:bottom w:w="80" w:type="dxa"/>
+              <w:right w:w="80" w:type="dxa"/>
+            </w:tcMar>
+          </w:tcPr>
+          <w:p>
+            <w:pPr>
+              <w:pStyle w:val="A7"/>
+              <w:widowControl w:val="0"/>
+              <w:tabs>
+                <w:tab w:val="left" w:pos="800"/>
+                <w:tab w:val="left" w:pos="1600"/>
+              </w:tabs>
+              <w:jc w:val="center"/>
+            </w:pPr>
+            <w:r>
+              <w:rPr>
+                <w:rFonts w:ascii="맑은 고딕" w:eastAsia="맑은 고딕" w:hAnsi="맑은 고딕" w:cs="맑은 고딕"/>
+                <w:b/>
+                <w:bCs/>
+                <w:kern w:val="2"/>
+                <w:sz w:val="32"/>
+                <w:szCs w:val="32"/>
+                <w14:textOutline w14:w="0" w14:cap="flat" w14:cmpd="sng" w14:algn="ctr">
+                  <w14:noFill/>
+                  <w14:prstDash w14:val="solid"/>
+                  <w14:bevel/>
+                </w14:textOutline>
+              </w:rPr>
+              <w:t>X</w:t>
+            </w:r>
+          </w:p>
+        </w:tc>
+        <w:tc>
+          <w:tcPr>
+            <w:tcW w:w="1955" w:type="dxa"/>
+            <w:tcBorders>
+              <w:top w:val="single" w:sz="4" w:space="0" w:color="000000"/>
+              <w:left w:val="single" w:sz="4" w:space="0" w:color="000000"/>
+              <w:bottom w:val="single" w:sz="4" w:space="0" w:color="000000"/>
+              <w:right w:val="single" w:sz="4" w:space="0" w:color="000000"/>
+            </w:tcBorders>
+            <w:shd w:val="clear" w:color="auto" w:fill="auto"/>
+            <w:tcMar>
+              <w:top w:w="80" w:type="dxa"/>
+              <w:left w:w="80" w:type="dxa"/>
+              <w:bottom w:w="80" w:type="dxa"/>
+              <w:right w:w="80" w:type="dxa"/>
+            </w:tcMar>
+          </w:tcPr>
+          <w:p>
+            <w:pPr>
+              <w:jc w:val="center"/>
+            </w:pPr>
+          </w:p>
+        </w:tc>
+        <w:tc>
+          <w:tcPr>
+            <w:tcW w:w="1955" w:type="dxa"/>
+            <w:tcBorders>
+              <w:top w:val="single" w:sz="4" w:space="0" w:color="000000"/>
+              <w:left w:val="single" w:sz="4" w:space="0" w:color="000000"/>
+              <w:bottom w:val="single" w:sz="4" w:space="0" w:color="000000"/>
+              <w:right w:val="single" w:sz="4" w:space="0" w:color="000000"/>
+            </w:tcBorders>
+            <w:shd w:val="clear" w:color="auto" w:fill="auto"/>
+            <w:tcMar>
+              <w:top w:w="80" w:type="dxa"/>
+              <w:left w:w="80" w:type="dxa"/>
+              <w:bottom w:w="80" w:type="dxa"/>
+              <w:right w:w="80" w:type="dxa"/>
+            </w:tcMar>
+          </w:tcPr>
+          <w:p>
+            <w:pPr>
+              <w:jc w:val="center"/>
+            </w:pPr>
+          </w:p>
+        </w:tc>
+      </w:tr>
+      <w:tr>
+        <w:tblPrEx>
+          <w:tblCellMar>
+            <w:top w:w="0" w:type="dxa"/>
+            <w:left w:w="0" w:type="dxa"/>
+            <w:bottom w:w="0" w:type="dxa"/>
+            <w:right w:w="0" w:type="dxa"/>
+          </w:tblCellMar>
+        </w:tblPrEx>
+        <w:trPr>
+          <w:trHeight w:val="524"/>
+          <w:jc w:val="center"/>
+        </w:trPr>
+        <w:tc>
+          <w:tcPr>
+            <w:tcW w:w="903" w:type="dxa"/>
+            <w:tcBorders>
+              <w:top w:val="single" w:sz="4" w:space="0" w:color="000000"/>
+              <w:left w:val="single" w:sz="4" w:space="0" w:color="000000"/>
+              <w:bottom w:val="single" w:sz="4" w:space="0" w:color="000000"/>
+              <w:right w:val="single" w:sz="4" w:space="0" w:color="000000"/>
+            </w:tcBorders>
+            <w:shd w:val="clear" w:color="auto" w:fill="auto"/>
+            <w:tcMar>
+              <w:top w:w="80" w:type="dxa"/>
+              <w:left w:w="80" w:type="dxa"/>
+              <w:bottom w:w="80" w:type="dxa"/>
+              <w:right w:w="80" w:type="dxa"/>
+            </w:tcMar>
+          </w:tcPr>
+          <w:p>
+            <w:pPr>
+              <w:pStyle w:val="A7"/>
+              <w:widowControl w:val="0"/>
+              <w:tabs>
+                <w:tab w:val="left" w:pos="800"/>
+              </w:tabs>
+              <w:jc w:val="center"/>
+            </w:pPr>
+            <w:r>
+              <w:rPr>
+                <w:rFonts w:ascii="맑은 고딕" w:eastAsia="맑은 고딕" w:hAnsi="맑은 고딕" w:cs="맑은 고딕"/>
+                <w:kern w:val="2"/>
+                <w:sz w:val="28"/>
+                <w:szCs w:val="28"/>
+                <w14:textOutline w14:w="0" w14:cap="flat" w14:cmpd="sng" w14:algn="ctr">
+                  <w14:noFill/>
+                  <w14:prstDash w14:val="solid"/>
+                  <w14:bevel/>
+                </w14:textOutline>
+              </w:rPr>
+              <w:t>FR6</w:t>
+            </w:r>
+          </w:p>
+        </w:tc>
+        <w:tc>
+          <w:tcPr>
+            <w:tcW w:w="908" w:type="dxa"/>
+            <w:tcBorders>
+              <w:top w:val="single" w:sz="4" w:space="0" w:color="000000"/>
+              <w:left w:val="single" w:sz="4" w:space="0" w:color="000000"/>
+              <w:bottom w:val="single" w:sz="4" w:space="0" w:color="000000"/>
+              <w:right w:val="single" w:sz="4" w:space="0" w:color="000000"/>
+            </w:tcBorders>
+            <w:shd w:val="clear" w:color="auto" w:fill="auto"/>
+            <w:tcMar>
+              <w:top w:w="80" w:type="dxa"/>
+              <w:left w:w="80" w:type="dxa"/>
+              <w:bottom w:w="80" w:type="dxa"/>
+              <w:right w:w="80" w:type="dxa"/>
+            </w:tcMar>
+          </w:tcPr>
+          <w:p>
+            <w:pPr>
+              <w:pStyle w:val="A7"/>
+              <w:widowControl w:val="0"/>
+              <w:tabs>
+                <w:tab w:val="left" w:pos="800"/>
+              </w:tabs>
+              <w:jc w:val="center"/>
+            </w:pPr>
+            <w:r>
+              <w:rPr>
+                <w:rFonts w:ascii="맑은 고딕" w:eastAsia="맑은 고딕" w:hAnsi="맑은 고딕" w:cs="맑은 고딕"/>
+                <w:kern w:val="2"/>
+                <w:sz w:val="32"/>
+                <w:szCs w:val="32"/>
+                <w14:textOutline w14:w="0" w14:cap="flat" w14:cmpd="sng" w14:algn="ctr">
+                  <w14:noFill/>
+                  <w14:prstDash w14:val="solid"/>
+                  <w14:bevel/>
+                </w14:textOutline>
+              </w:rPr>
+              <w:t>3</w:t>
+            </w:r>
+          </w:p>
+        </w:tc>
+        <w:tc>
+          <w:tcPr>
+            <w:tcW w:w="1955" w:type="dxa"/>
+            <w:tcBorders>
+              <w:top w:val="single" w:sz="4" w:space="0" w:color="000000"/>
+              <w:left w:val="single" w:sz="4" w:space="0" w:color="000000"/>
+              <w:bottom w:val="single" w:sz="4" w:space="0" w:color="000000"/>
+              <w:right w:val="single" w:sz="4" w:space="0" w:color="000000"/>
+            </w:tcBorders>
+            <w:shd w:val="clear" w:color="auto" w:fill="auto"/>
+            <w:tcMar>
+              <w:top w:w="80" w:type="dxa"/>
+              <w:left w:w="80" w:type="dxa"/>
+              <w:bottom w:w="80" w:type="dxa"/>
+              <w:right w:w="80" w:type="dxa"/>
+            </w:tcMar>
+          </w:tcPr>
+          <w:p>
+            <w:pPr>
+              <w:jc w:val="center"/>
+            </w:pPr>
+          </w:p>
+        </w:tc>
+        <w:tc>
+          <w:tcPr>
+            <w:tcW w:w="1955" w:type="dxa"/>
+            <w:tcBorders>
+              <w:top w:val="single" w:sz="4" w:space="0" w:color="000000"/>
+              <w:left w:val="single" w:sz="4" w:space="0" w:color="000000"/>
+              <w:bottom w:val="single" w:sz="4" w:space="0" w:color="000000"/>
+              <w:right w:val="single" w:sz="4" w:space="0" w:color="000000"/>
+            </w:tcBorders>
+            <w:shd w:val="clear" w:color="auto" w:fill="auto"/>
+            <w:tcMar>
+              <w:top w:w="80" w:type="dxa"/>
+              <w:left w:w="80" w:type="dxa"/>
+              <w:bottom w:w="80" w:type="dxa"/>
+              <w:right w:w="80" w:type="dxa"/>
+            </w:tcMar>
+          </w:tcPr>
+          <w:p>
+            <w:pPr>
+              <w:jc w:val="center"/>
+            </w:pPr>
+          </w:p>
+        </w:tc>
+        <w:tc>
+          <w:tcPr>
+            <w:tcW w:w="1955" w:type="dxa"/>
+            <w:tcBorders>
+              <w:top w:val="single" w:sz="4" w:space="0" w:color="000000"/>
+              <w:left w:val="single" w:sz="4" w:space="0" w:color="000000"/>
+              <w:bottom w:val="single" w:sz="4" w:space="0" w:color="000000"/>
+              <w:right w:val="single" w:sz="4" w:space="0" w:color="000000"/>
+            </w:tcBorders>
+            <w:shd w:val="clear" w:color="auto" w:fill="auto"/>
+            <w:tcMar>
+              <w:top w:w="80" w:type="dxa"/>
+              <w:left w:w="80" w:type="dxa"/>
+              <w:bottom w:w="80" w:type="dxa"/>
+              <w:right w:w="80" w:type="dxa"/>
+            </w:tcMar>
+          </w:tcPr>
+          <w:p>
+            <w:pPr>
+              <w:pStyle w:val="A7"/>
+              <w:widowControl w:val="0"/>
+              <w:tabs>
+                <w:tab w:val="left" w:pos="800"/>
+                <w:tab w:val="left" w:pos="1600"/>
+              </w:tabs>
+              <w:jc w:val="center"/>
+            </w:pPr>
+            <w:r>
+              <w:rPr>
+                <w:rFonts w:ascii="맑은 고딕" w:eastAsia="맑은 고딕" w:hAnsi="맑은 고딕" w:cs="맑은 고딕"/>
+                <w:b/>
+                <w:bCs/>
+                <w:kern w:val="2"/>
+                <w:sz w:val="32"/>
+                <w:szCs w:val="32"/>
+                <w14:textOutline w14:w="0" w14:cap="flat" w14:cmpd="sng" w14:algn="ctr">
+                  <w14:noFill/>
+                  <w14:prstDash w14:val="solid"/>
+                  <w14:bevel/>
+                </w14:textOutline>
+              </w:rPr>
+              <w:t>X</w:t>
+            </w:r>
+          </w:p>
+        </w:tc>
+        <w:tc>
+          <w:tcPr>
+            <w:tcW w:w="1955" w:type="dxa"/>
+            <w:tcBorders>
+              <w:top w:val="single" w:sz="4" w:space="0" w:color="000000"/>
+              <w:left w:val="single" w:sz="4" w:space="0" w:color="000000"/>
+              <w:bottom w:val="single" w:sz="4" w:space="0" w:color="000000"/>
+              <w:right w:val="single" w:sz="4" w:space="0" w:color="000000"/>
+            </w:tcBorders>
+            <w:shd w:val="clear" w:color="auto" w:fill="auto"/>
+            <w:tcMar>
+              <w:top w:w="80" w:type="dxa"/>
+              <w:left w:w="80" w:type="dxa"/>
+              <w:bottom w:w="80" w:type="dxa"/>
+              <w:right w:w="80" w:type="dxa"/>
+            </w:tcMar>
+          </w:tcPr>
+          <w:p>
+            <w:pPr>
+              <w:jc w:val="center"/>
+            </w:pPr>
+          </w:p>
+        </w:tc>
+      </w:tr>
+      <w:tr>
+        <w:tblPrEx>
+          <w:tblCellMar>
+            <w:top w:w="0" w:type="dxa"/>
+            <w:left w:w="0" w:type="dxa"/>
+            <w:bottom w:w="0" w:type="dxa"/>
+            <w:right w:w="0" w:type="dxa"/>
+          </w:tblCellMar>
+        </w:tblPrEx>
+        <w:trPr>
+          <w:trHeight w:val="494"/>
+          <w:jc w:val="center"/>
+        </w:trPr>
+        <w:tc>
+          <w:tcPr>
+            <w:tcW w:w="903" w:type="dxa"/>
+            <w:tcBorders>
+              <w:top w:val="single" w:sz="4" w:space="0" w:color="000000"/>
+              <w:left w:val="single" w:sz="4" w:space="0" w:color="000000"/>
+              <w:bottom w:val="single" w:sz="4" w:space="0" w:color="000000"/>
+              <w:right w:val="single" w:sz="4" w:space="0" w:color="000000"/>
+            </w:tcBorders>
+            <w:shd w:val="clear" w:color="auto" w:fill="auto"/>
+            <w:tcMar>
+              <w:top w:w="80" w:type="dxa"/>
+              <w:left w:w="80" w:type="dxa"/>
+              <w:bottom w:w="80" w:type="dxa"/>
+              <w:right w:w="80" w:type="dxa"/>
+            </w:tcMar>
+          </w:tcPr>
+          <w:p>
+            <w:pPr>
+              <w:pStyle w:val="A7"/>
+              <w:widowControl w:val="0"/>
+              <w:tabs>
+                <w:tab w:val="left" w:pos="800"/>
+              </w:tabs>
+              <w:jc w:val="center"/>
+            </w:pPr>
+            <w:r>
+              <w:rPr>
+                <w:rFonts w:ascii="맑은 고딕" w:eastAsia="맑은 고딕" w:hAnsi="맑은 고딕" w:cs="맑은 고딕"/>
+                <w:kern w:val="2"/>
+                <w:sz w:val="28"/>
+                <w:szCs w:val="28"/>
+                <w14:textOutline w14:w="0" w14:cap="flat" w14:cmpd="sng" w14:algn="ctr">
+                  <w14:noFill/>
+                  <w14:prstDash w14:val="solid"/>
+                  <w14:bevel/>
+                </w14:textOutline>
+              </w:rPr>
+              <w:t>FR7</w:t>
+            </w:r>
+          </w:p>
+        </w:tc>
+        <w:tc>
+          <w:tcPr>
+            <w:tcW w:w="908" w:type="dxa"/>
+            <w:tcBorders>
+              <w:top w:val="single" w:sz="4" w:space="0" w:color="000000"/>
+              <w:left w:val="single" w:sz="4" w:space="0" w:color="000000"/>
+              <w:bottom w:val="single" w:sz="4" w:space="0" w:color="000000"/>
+              <w:right w:val="single" w:sz="4" w:space="0" w:color="000000"/>
+            </w:tcBorders>
+            <w:shd w:val="clear" w:color="auto" w:fill="auto"/>
+            <w:tcMar>
+              <w:top w:w="80" w:type="dxa"/>
+              <w:left w:w="80" w:type="dxa"/>
+              <w:bottom w:w="80" w:type="dxa"/>
+              <w:right w:w="80" w:type="dxa"/>
+            </w:tcMar>
+          </w:tcPr>
+          <w:p>
+            <w:pPr>
+              <w:pStyle w:val="A7"/>
+              <w:widowControl w:val="0"/>
+              <w:tabs>
+                <w:tab w:val="left" w:pos="800"/>
+              </w:tabs>
+              <w:jc w:val="center"/>
+            </w:pPr>
+            <w:r>
+              <w:rPr>
+                <w:rFonts w:ascii="맑은 고딕" w:eastAsia="맑은 고딕" w:hAnsi="맑은 고딕" w:cs="맑은 고딕"/>
+                <w:kern w:val="2"/>
+                <w:sz w:val="32"/>
+                <w:szCs w:val="32"/>
+                <w14:textOutline w14:w="0" w14:cap="flat" w14:cmpd="sng" w14:algn="ctr">
+                  <w14:noFill/>
+                  <w14:prstDash w14:val="solid"/>
+                  <w14:bevel/>
+                </w14:textOutline>
+              </w:rPr>
+              <w:t>7</w:t>
+            </w:r>
+          </w:p>
+        </w:tc>
+        <w:tc>
+          <w:tcPr>
+            <w:tcW w:w="1955" w:type="dxa"/>
+            <w:tcBorders>
+              <w:top w:val="single" w:sz="4" w:space="0" w:color="000000"/>
+              <w:left w:val="single" w:sz="4" w:space="0" w:color="000000"/>
+              <w:bottom w:val="single" w:sz="4" w:space="0" w:color="000000"/>
+              <w:right w:val="single" w:sz="4" w:space="0" w:color="000000"/>
+            </w:tcBorders>
+            <w:shd w:val="clear" w:color="auto" w:fill="auto"/>
+            <w:tcMar>
+              <w:top w:w="80" w:type="dxa"/>
+              <w:left w:w="80" w:type="dxa"/>
+              <w:bottom w:w="80" w:type="dxa"/>
+              <w:right w:w="80" w:type="dxa"/>
+            </w:tcMar>
+          </w:tcPr>
+          <w:p>
+            <w:pPr>
+              <w:jc w:val="center"/>
+            </w:pPr>
+          </w:p>
+        </w:tc>
+        <w:tc>
+          <w:tcPr>
+            <w:tcW w:w="1955" w:type="dxa"/>
+            <w:tcBorders>
+              <w:top w:val="single" w:sz="4" w:space="0" w:color="000000"/>
+              <w:left w:val="single" w:sz="4" w:space="0" w:color="000000"/>
+              <w:bottom w:val="single" w:sz="4" w:space="0" w:color="000000"/>
+              <w:right w:val="single" w:sz="4" w:space="0" w:color="000000"/>
+            </w:tcBorders>
+            <w:shd w:val="clear" w:color="auto" w:fill="auto"/>
+            <w:tcMar>
+              <w:top w:w="80" w:type="dxa"/>
+              <w:left w:w="80" w:type="dxa"/>
+              <w:bottom w:w="80" w:type="dxa"/>
+              <w:right w:w="80" w:type="dxa"/>
+            </w:tcMar>
+          </w:tcPr>
+          <w:p>
+            <w:pPr>
+              <w:jc w:val="center"/>
+            </w:pPr>
+          </w:p>
+        </w:tc>
+        <w:tc>
+          <w:tcPr>
+            <w:tcW w:w="1955" w:type="dxa"/>
+            <w:tcBorders>
+              <w:top w:val="single" w:sz="4" w:space="0" w:color="000000"/>
+              <w:left w:val="single" w:sz="4" w:space="0" w:color="000000"/>
+              <w:bottom w:val="single" w:sz="4" w:space="0" w:color="000000"/>
+              <w:right w:val="single" w:sz="4" w:space="0" w:color="000000"/>
+            </w:tcBorders>
+            <w:shd w:val="clear" w:color="auto" w:fill="auto"/>
+            <w:tcMar>
+              <w:top w:w="80" w:type="dxa"/>
+              <w:left w:w="80" w:type="dxa"/>
+              <w:bottom w:w="80" w:type="dxa"/>
+              <w:right w:w="80" w:type="dxa"/>
+            </w:tcMar>
+          </w:tcPr>
+          <w:p>
+            <w:pPr>
+              <w:jc w:val="center"/>
+            </w:pPr>
+            <w:r>
+              <w:rPr>
+                <w:rFonts w:ascii="맑은 고딕" w:eastAsia="맑은 고딕" w:hAnsi="맑은 고딕" w:cs="맑은 고딕"/>
+                <w:b/>
+                <w:bCs/>
+                <w:kern w:val="2"/>
+                <w:sz w:val="32"/>
+                <w:szCs w:val="32"/>
+                <w14:textOutline w14:w="0" w14:cap="flat" w14:cmpd="sng" w14:algn="ctr">
+                  <w14:noFill/>
+                  <w14:prstDash w14:val="solid"/>
+                  <w14:bevel/>
+                </w14:textOutline>
+              </w:rPr>
+              <w:t>X</w:t>
+            </w:r>
+          </w:p>
+        </w:tc>
+        <w:tc>
+          <w:tcPr>
+            <w:tcW w:w="1955" w:type="dxa"/>
+            <w:tcBorders>
+              <w:top w:val="single" w:sz="4" w:space="0" w:color="000000"/>
+              <w:left w:val="single" w:sz="4" w:space="0" w:color="000000"/>
+              <w:bottom w:val="single" w:sz="4" w:space="0" w:color="000000"/>
+              <w:right w:val="single" w:sz="4" w:space="0" w:color="000000"/>
+            </w:tcBorders>
+            <w:shd w:val="clear" w:color="auto" w:fill="auto"/>
+            <w:tcMar>
+              <w:top w:w="80" w:type="dxa"/>
+              <w:left w:w="80" w:type="dxa"/>
+              <w:bottom w:w="80" w:type="dxa"/>
+              <w:right w:w="80" w:type="dxa"/>
+            </w:tcMar>
+          </w:tcPr>
+          <w:p>
+            <w:pPr>
+              <w:pStyle w:val="A7"/>
+              <w:widowControl w:val="0"/>
+              <w:tabs>
+                <w:tab w:val="left" w:pos="800"/>
+                <w:tab w:val="left" w:pos="1600"/>
+              </w:tabs>
+              <w:jc w:val="center"/>
+            </w:pPr>
+          </w:p>
+        </w:tc>
+      </w:tr>
+      <w:tr>
+        <w:tblPrEx>
+          <w:tblCellMar>
+            <w:top w:w="0" w:type="dxa"/>
+            <w:left w:w="0" w:type="dxa"/>
+            <w:bottom w:w="0" w:type="dxa"/>
+            <w:right w:w="0" w:type="dxa"/>
+          </w:tblCellMar>
+        </w:tblPrEx>
+        <w:trPr>
+          <w:trHeight w:val="494"/>
+          <w:jc w:val="center"/>
+        </w:trPr>
+        <w:tc>
+          <w:tcPr>
+            <w:tcW w:w="903" w:type="dxa"/>
+            <w:tcBorders>
+              <w:top w:val="single" w:sz="4" w:space="0" w:color="000000"/>
+              <w:left w:val="single" w:sz="4" w:space="0" w:color="000000"/>
+              <w:bottom w:val="single" w:sz="4" w:space="0" w:color="000000"/>
+              <w:right w:val="single" w:sz="4" w:space="0" w:color="000000"/>
+            </w:tcBorders>
+            <w:shd w:val="clear" w:color="auto" w:fill="auto"/>
+            <w:tcMar>
+              <w:top w:w="80" w:type="dxa"/>
+              <w:left w:w="80" w:type="dxa"/>
+              <w:bottom w:w="80" w:type="dxa"/>
+              <w:right w:w="80" w:type="dxa"/>
+            </w:tcMar>
+          </w:tcPr>
+          <w:p>
+            <w:pPr>
+              <w:pStyle w:val="A7"/>
+              <w:widowControl w:val="0"/>
+              <w:tabs>
+                <w:tab w:val="left" w:pos="800"/>
+              </w:tabs>
+              <w:jc w:val="center"/>
+              <w:rPr>
+                <w:rFonts w:ascii="맑은 고딕" w:eastAsia="맑은 고딕" w:hAnsi="맑은 고딕" w:cs="맑은 고딕"/>
+                <w:kern w:val="2"/>
+                <w:sz w:val="28"/>
+                <w:szCs w:val="28"/>
+                <w14:textOutline w14:w="0" w14:cap="flat" w14:cmpd="sng" w14:algn="ctr">
+                  <w14:noFill/>
+                  <w14:prstDash w14:val="solid"/>
+                  <w14:bevel/>
+                </w14:textOutline>
+              </w:rPr>
+            </w:pPr>
+            <w:r>
+              <w:rPr>
+                <w:rFonts w:ascii="맑은 고딕" w:eastAsia="맑은 고딕" w:hAnsi="맑은 고딕" w:cs="맑은 고딕" w:hint="eastAsia"/>
+                <w:kern w:val="2"/>
+                <w:sz w:val="28"/>
+                <w:szCs w:val="28"/>
+                <w14:textOutline w14:w="0" w14:cap="flat" w14:cmpd="sng" w14:algn="ctr">
+                  <w14:noFill/>
+                  <w14:prstDash w14:val="solid"/>
+                  <w14:bevel/>
+                </w14:textOutline>
+              </w:rPr>
+              <w:t>F</w:t>
+            </w:r>
+            <w:r>
+              <w:rPr>
+                <w:rFonts w:ascii="맑은 고딕" w:eastAsia="맑은 고딕" w:hAnsi="맑은 고딕" w:cs="맑은 고딕"/>
+                <w:kern w:val="2"/>
+                <w:sz w:val="28"/>
+                <w:szCs w:val="28"/>
+                <w14:textOutline w14:w="0" w14:cap="flat" w14:cmpd="sng" w14:algn="ctr">
+                  <w14:noFill/>
+                  <w14:prstDash w14:val="solid"/>
+                  <w14:bevel/>
+                </w14:textOutline>
+              </w:rPr>
+              <w:t>R8</w:t>
+            </w:r>
+          </w:p>
+        </w:tc>
+        <w:tc>
+          <w:tcPr>
+            <w:tcW w:w="908" w:type="dxa"/>
+            <w:tcBorders>
+              <w:top w:val="single" w:sz="4" w:space="0" w:color="000000"/>
+              <w:left w:val="single" w:sz="4" w:space="0" w:color="000000"/>
+              <w:bottom w:val="single" w:sz="4" w:space="0" w:color="000000"/>
+              <w:right w:val="single" w:sz="4" w:space="0" w:color="000000"/>
+            </w:tcBorders>
+            <w:shd w:val="clear" w:color="auto" w:fill="auto"/>
+            <w:tcMar>
+              <w:top w:w="80" w:type="dxa"/>
+              <w:left w:w="80" w:type="dxa"/>
+              <w:bottom w:w="80" w:type="dxa"/>
+              <w:right w:w="80" w:type="dxa"/>
+            </w:tcMar>
+          </w:tcPr>
+          <w:p>
+            <w:pPr>
+              <w:pStyle w:val="A7"/>
+              <w:widowControl w:val="0"/>
+              <w:tabs>
+                <w:tab w:val="left" w:pos="800"/>
+              </w:tabs>
+              <w:jc w:val="center"/>
+              <w:rPr>
+                <w:rFonts w:ascii="맑은 고딕" w:eastAsia="맑은 고딕" w:hAnsi="맑은 고딕" w:cs="맑은 고딕"/>
+                <w:kern w:val="2"/>
+                <w:sz w:val="32"/>
+                <w:szCs w:val="32"/>
+                <w14:textOutline w14:w="0" w14:cap="flat" w14:cmpd="sng" w14:algn="ctr">
+                  <w14:noFill/>
+                  <w14:prstDash w14:val="solid"/>
+                  <w14:bevel/>
+                </w14:textOutline>
+              </w:rPr>
+            </w:pPr>
+            <w:r>
+              <w:rPr>
+                <w:rFonts w:ascii="맑은 고딕" w:eastAsia="맑은 고딕" w:hAnsi="맑은 고딕" w:cs="맑은 고딕"/>
+                <w:kern w:val="2"/>
+                <w:sz w:val="32"/>
+                <w:szCs w:val="32"/>
+                <w14:textOutline w14:w="0" w14:cap="flat" w14:cmpd="sng" w14:algn="ctr">
+                  <w14:noFill/>
+                  <w14:prstDash w14:val="solid"/>
+                  <w14:bevel/>
+                </w14:textOutline>
+              </w:rPr>
+              <w:t>5</w:t>
+            </w:r>
+          </w:p>
+        </w:tc>
+        <w:tc>
+          <w:tcPr>
+            <w:tcW w:w="1955" w:type="dxa"/>
+            <w:tcBorders>
+              <w:top w:val="single" w:sz="4" w:space="0" w:color="000000"/>
+              <w:left w:val="single" w:sz="4" w:space="0" w:color="000000"/>
+              <w:bottom w:val="single" w:sz="4" w:space="0" w:color="000000"/>
+              <w:right w:val="single" w:sz="4" w:space="0" w:color="000000"/>
+            </w:tcBorders>
+            <w:shd w:val="clear" w:color="auto" w:fill="auto"/>
+            <w:tcMar>
+              <w:top w:w="80" w:type="dxa"/>
+              <w:left w:w="80" w:type="dxa"/>
+              <w:bottom w:w="80" w:type="dxa"/>
+              <w:right w:w="80" w:type="dxa"/>
+            </w:tcMar>
+          </w:tcPr>
+          <w:p>
+            <w:pPr>
+              <w:jc w:val="center"/>
+            </w:pPr>
+          </w:p>
+        </w:tc>
+        <w:tc>
+          <w:tcPr>
+            <w:tcW w:w="1955" w:type="dxa"/>
+            <w:tcBorders>
+              <w:top w:val="single" w:sz="4" w:space="0" w:color="000000"/>
+              <w:left w:val="single" w:sz="4" w:space="0" w:color="000000"/>
+              <w:bottom w:val="single" w:sz="4" w:space="0" w:color="000000"/>
+              <w:right w:val="single" w:sz="4" w:space="0" w:color="000000"/>
+            </w:tcBorders>
+            <w:shd w:val="clear" w:color="auto" w:fill="auto"/>
+            <w:tcMar>
+              <w:top w:w="80" w:type="dxa"/>
+              <w:left w:w="80" w:type="dxa"/>
+              <w:bottom w:w="80" w:type="dxa"/>
+              <w:right w:w="80" w:type="dxa"/>
+            </w:tcMar>
+          </w:tcPr>
+          <w:p>
+            <w:pPr>
+              <w:jc w:val="center"/>
+            </w:pPr>
+          </w:p>
+        </w:tc>
+        <w:tc>
+          <w:tcPr>
+            <w:tcW w:w="1955" w:type="dxa"/>
+            <w:tcBorders>
+              <w:top w:val="single" w:sz="4" w:space="0" w:color="000000"/>
+              <w:left w:val="single" w:sz="4" w:space="0" w:color="000000"/>
+              <w:bottom w:val="single" w:sz="4" w:space="0" w:color="000000"/>
+              <w:right w:val="single" w:sz="4" w:space="0" w:color="000000"/>
+            </w:tcBorders>
+            <w:shd w:val="clear" w:color="auto" w:fill="auto"/>
+            <w:tcMar>
+              <w:top w:w="80" w:type="dxa"/>
+              <w:left w:w="80" w:type="dxa"/>
+              <w:bottom w:w="80" w:type="dxa"/>
+              <w:right w:w="80" w:type="dxa"/>
+            </w:tcMar>
+          </w:tcPr>
+          <w:p>
+            <w:pPr>
+              <w:jc w:val="center"/>
+            </w:pPr>
+            <w:r>
+              <w:rPr>
+                <w:rFonts w:ascii="맑은 고딕" w:eastAsia="맑은 고딕" w:hAnsi="맑은 고딕" w:cs="맑은 고딕"/>
+                <w:b/>
+                <w:bCs/>
+                <w:kern w:val="2"/>
+                <w:sz w:val="32"/>
+                <w:szCs w:val="32"/>
+                <w14:textOutline w14:w="0" w14:cap="flat" w14:cmpd="sng" w14:algn="ctr">
+                  <w14:noFill/>
+                  <w14:prstDash w14:val="solid"/>
+                  <w14:bevel/>
+                </w14:textOutline>
+              </w:rPr>
+              <w:t>X</w:t>
+            </w:r>
+          </w:p>
+        </w:tc>
+        <w:tc>
+          <w:tcPr>
+            <w:tcW w:w="1955" w:type="dxa"/>
+            <w:tcBorders>
+              <w:top w:val="single" w:sz="4" w:space="0" w:color="000000"/>
+              <w:left w:val="single" w:sz="4" w:space="0" w:color="000000"/>
+              <w:bottom w:val="single" w:sz="4" w:space="0" w:color="000000"/>
+              <w:right w:val="single" w:sz="4" w:space="0" w:color="000000"/>
+            </w:tcBorders>
+            <w:shd w:val="clear" w:color="auto" w:fill="auto"/>
+            <w:tcMar>
+              <w:top w:w="80" w:type="dxa"/>
+              <w:left w:w="80" w:type="dxa"/>
+              <w:bottom w:w="80" w:type="dxa"/>
+              <w:right w:w="80" w:type="dxa"/>
+            </w:tcMar>
+          </w:tcPr>
+          <w:p>
+            <w:pPr>
+              <w:pStyle w:val="A7"/>
+              <w:widowControl w:val="0"/>
+              <w:tabs>
+                <w:tab w:val="left" w:pos="800"/>
+                <w:tab w:val="left" w:pos="1600"/>
+              </w:tabs>
+              <w:jc w:val="center"/>
+              <w:rPr>
+                <w:rFonts w:ascii="맑은 고딕" w:eastAsia="맑은 고딕" w:hAnsi="맑은 고딕" w:cs="맑은 고딕"/>
+                <w:b/>
+                <w:bCs/>
+                <w:kern w:val="2"/>
+                <w:sz w:val="32"/>
+                <w:szCs w:val="32"/>
+                <w14:textOutline w14:w="0" w14:cap="flat" w14:cmpd="sng" w14:algn="ctr">
+                  <w14:noFill/>
+                  <w14:prstDash w14:val="solid"/>
+                  <w14:bevel/>
+                </w14:textOutline>
+              </w:rPr>
+            </w:pPr>
+          </w:p>
+        </w:tc>
+      </w:tr>
+      <w:tr>
+        <w:tblPrEx>
+          <w:tblCellMar>
+            <w:top w:w="0" w:type="dxa"/>
+            <w:left w:w="0" w:type="dxa"/>
+            <w:bottom w:w="0" w:type="dxa"/>
+            <w:right w:w="0" w:type="dxa"/>
+          </w:tblCellMar>
+        </w:tblPrEx>
+        <w:trPr>
+          <w:trHeight w:val="494"/>
+          <w:jc w:val="center"/>
+        </w:trPr>
+        <w:tc>
+          <w:tcPr>
+            <w:tcW w:w="903" w:type="dxa"/>
+            <w:tcBorders>
+              <w:top w:val="single" w:sz="4" w:space="0" w:color="000000"/>
+              <w:left w:val="single" w:sz="4" w:space="0" w:color="000000"/>
+              <w:bottom w:val="single" w:sz="4" w:space="0" w:color="000000"/>
+              <w:right w:val="single" w:sz="4" w:space="0" w:color="000000"/>
+            </w:tcBorders>
+            <w:shd w:val="clear" w:color="auto" w:fill="auto"/>
+            <w:tcMar>
+              <w:top w:w="80" w:type="dxa"/>
+              <w:left w:w="80" w:type="dxa"/>
+              <w:bottom w:w="80" w:type="dxa"/>
+              <w:right w:w="80" w:type="dxa"/>
+            </w:tcMar>
+          </w:tcPr>
+          <w:p>
+            <w:pPr>
+              <w:pStyle w:val="A7"/>
+              <w:widowControl w:val="0"/>
+              <w:tabs>
+                <w:tab w:val="left" w:pos="800"/>
+              </w:tabs>
+              <w:jc w:val="center"/>
+              <w:rPr>
+                <w:rFonts w:ascii="맑은 고딕" w:eastAsia="맑은 고딕" w:hAnsi="맑은 고딕" w:cs="맑은 고딕"/>
+                <w:kern w:val="2"/>
+                <w:sz w:val="28"/>
+                <w:szCs w:val="28"/>
+                <w14:textOutline w14:w="0" w14:cap="flat" w14:cmpd="sng" w14:algn="ctr">
+                  <w14:noFill/>
+                  <w14:prstDash w14:val="solid"/>
+                  <w14:bevel/>
+                </w14:textOutline>
+              </w:rPr>
+            </w:pPr>
+            <w:r>
+              <w:rPr>
+                <w:rFonts w:ascii="맑은 고딕" w:eastAsia="맑은 고딕" w:hAnsi="맑은 고딕" w:cs="맑은 고딕" w:hint="eastAsia"/>
+                <w:kern w:val="2"/>
+                <w:sz w:val="28"/>
+                <w:szCs w:val="28"/>
+                <w14:textOutline w14:w="0" w14:cap="flat" w14:cmpd="sng" w14:algn="ctr">
+                  <w14:noFill/>
+                  <w14:prstDash w14:val="solid"/>
+                  <w14:bevel/>
+                </w14:textOutline>
+              </w:rPr>
+              <w:t>F</w:t>
+            </w:r>
+            <w:r>
+              <w:rPr>
+                <w:rFonts w:ascii="맑은 고딕" w:eastAsia="맑은 고딕" w:hAnsi="맑은 고딕" w:cs="맑은 고딕"/>
+                <w:kern w:val="2"/>
+                <w:sz w:val="28"/>
+                <w:szCs w:val="28"/>
+                <w14:textOutline w14:w="0" w14:cap="flat" w14:cmpd="sng" w14:algn="ctr">
+                  <w14:noFill/>
+                  <w14:prstDash w14:val="solid"/>
+                  <w14:bevel/>
+                </w14:textOutline>
+              </w:rPr>
+              <w:t>R9</w:t>
+            </w:r>
+          </w:p>
+        </w:tc>
+        <w:tc>
+          <w:tcPr>
+            <w:tcW w:w="908" w:type="dxa"/>
+            <w:tcBorders>
+              <w:top w:val="single" w:sz="4" w:space="0" w:color="000000"/>
+              <w:left w:val="single" w:sz="4" w:space="0" w:color="000000"/>
+              <w:bottom w:val="single" w:sz="4" w:space="0" w:color="000000"/>
+              <w:right w:val="single" w:sz="4" w:space="0" w:color="000000"/>
+            </w:tcBorders>
+            <w:shd w:val="clear" w:color="auto" w:fill="auto"/>
+            <w:tcMar>
+              <w:top w:w="80" w:type="dxa"/>
+              <w:left w:w="80" w:type="dxa"/>
+              <w:bottom w:w="80" w:type="dxa"/>
+              <w:right w:w="80" w:type="dxa"/>
+            </w:tcMar>
+          </w:tcPr>
+          <w:p>
+            <w:pPr>
+              <w:pStyle w:val="A7"/>
+              <w:widowControl w:val="0"/>
+              <w:tabs>
+                <w:tab w:val="left" w:pos="800"/>
+              </w:tabs>
+              <w:jc w:val="center"/>
+              <w:rPr>
+                <w:rFonts w:ascii="맑은 고딕" w:eastAsia="맑은 고딕" w:hAnsi="맑은 고딕" w:cs="맑은 고딕"/>
+                <w:kern w:val="2"/>
+                <w:sz w:val="32"/>
+                <w:szCs w:val="32"/>
+                <w14:textOutline w14:w="0" w14:cap="flat" w14:cmpd="sng" w14:algn="ctr">
+                  <w14:noFill/>
+                  <w14:prstDash w14:val="solid"/>
+                  <w14:bevel/>
+                </w14:textOutline>
+              </w:rPr>
+            </w:pPr>
+            <w:r>
+              <w:rPr>
+                <w:rFonts w:ascii="맑은 고딕" w:eastAsia="맑은 고딕" w:hAnsi="맑은 고딕" w:cs="맑은 고딕"/>
+                <w:kern w:val="2"/>
+                <w:sz w:val="32"/>
+                <w:szCs w:val="32"/>
+                <w14:textOutline w14:w="0" w14:cap="flat" w14:cmpd="sng" w14:algn="ctr">
+                  <w14:noFill/>
+                  <w14:prstDash w14:val="solid"/>
+                  <w14:bevel/>
+                </w14:textOutline>
+              </w:rPr>
+              <w:t>3</w:t>
+            </w:r>
+          </w:p>
+        </w:tc>
+        <w:tc>
+          <w:tcPr>
+            <w:tcW w:w="1955" w:type="dxa"/>
+            <w:tcBorders>
+              <w:top w:val="single" w:sz="4" w:space="0" w:color="000000"/>
+              <w:left w:val="single" w:sz="4" w:space="0" w:color="000000"/>
+              <w:bottom w:val="single" w:sz="4" w:space="0" w:color="000000"/>
+              <w:right w:val="single" w:sz="4" w:space="0" w:color="000000"/>
+            </w:tcBorders>
+            <w:shd w:val="clear" w:color="auto" w:fill="auto"/>
+            <w:tcMar>
+              <w:top w:w="80" w:type="dxa"/>
+              <w:left w:w="80" w:type="dxa"/>
+              <w:bottom w:w="80" w:type="dxa"/>
+              <w:right w:w="80" w:type="dxa"/>
+            </w:tcMar>
+          </w:tcPr>
+          <w:p>
+            <w:pPr>
+              <w:jc w:val="center"/>
+            </w:pPr>
+          </w:p>
+        </w:tc>
+        <w:tc>
+          <w:tcPr>
+            <w:tcW w:w="1955" w:type="dxa"/>
+            <w:tcBorders>
+              <w:top w:val="single" w:sz="4" w:space="0" w:color="000000"/>
+              <w:left w:val="single" w:sz="4" w:space="0" w:color="000000"/>
+              <w:bottom w:val="single" w:sz="4" w:space="0" w:color="000000"/>
+              <w:right w:val="single" w:sz="4" w:space="0" w:color="000000"/>
+            </w:tcBorders>
+            <w:shd w:val="clear" w:color="auto" w:fill="auto"/>
+            <w:tcMar>
+              <w:top w:w="80" w:type="dxa"/>
+              <w:left w:w="80" w:type="dxa"/>
+              <w:bottom w:w="80" w:type="dxa"/>
+              <w:right w:w="80" w:type="dxa"/>
+            </w:tcMar>
+          </w:tcPr>
+          <w:p>
+            <w:pPr>
+              <w:jc w:val="center"/>
+            </w:pPr>
+          </w:p>
+        </w:tc>
+        <w:tc>
+          <w:tcPr>
+            <w:tcW w:w="1955" w:type="dxa"/>
+            <w:tcBorders>
+              <w:top w:val="single" w:sz="4" w:space="0" w:color="000000"/>
+              <w:left w:val="single" w:sz="4" w:space="0" w:color="000000"/>
+              <w:bottom w:val="single" w:sz="4" w:space="0" w:color="000000"/>
+              <w:right w:val="single" w:sz="4" w:space="0" w:color="000000"/>
+            </w:tcBorders>
+            <w:shd w:val="clear" w:color="auto" w:fill="auto"/>
+            <w:tcMar>
+              <w:top w:w="80" w:type="dxa"/>
+              <w:left w:w="80" w:type="dxa"/>
+              <w:bottom w:w="80" w:type="dxa"/>
+              <w:right w:w="80" w:type="dxa"/>
+            </w:tcMar>
+          </w:tcPr>
+          <w:p>
+            <w:pPr>
+              <w:jc w:val="center"/>
+            </w:pPr>
+          </w:p>
+        </w:tc>
+        <w:tc>
+          <w:tcPr>
+            <w:tcW w:w="1955" w:type="dxa"/>
+            <w:tcBorders>
+              <w:top w:val="single" w:sz="4" w:space="0" w:color="000000"/>
+              <w:left w:val="single" w:sz="4" w:space="0" w:color="000000"/>
+              <w:bottom w:val="single" w:sz="4" w:space="0" w:color="000000"/>
+              <w:right w:val="single" w:sz="4" w:space="0" w:color="000000"/>
+            </w:tcBorders>
+            <w:shd w:val="clear" w:color="auto" w:fill="auto"/>
+            <w:tcMar>
+              <w:top w:w="80" w:type="dxa"/>
+              <w:left w:w="80" w:type="dxa"/>
+              <w:bottom w:w="80" w:type="dxa"/>
+              <w:right w:w="80" w:type="dxa"/>
+            </w:tcMar>
+          </w:tcPr>
+          <w:p>
+            <w:pPr>
+              <w:pStyle w:val="A7"/>
+              <w:widowControl w:val="0"/>
+              <w:tabs>
+                <w:tab w:val="left" w:pos="800"/>
+                <w:tab w:val="left" w:pos="1600"/>
+              </w:tabs>
+              <w:jc w:val="center"/>
+              <w:rPr>
+                <w:rFonts w:ascii="맑은 고딕" w:eastAsia="맑은 고딕" w:hAnsi="맑은 고딕" w:cs="맑은 고딕"/>
+                <w:b/>
+                <w:bCs/>
+                <w:kern w:val="2"/>
+                <w:sz w:val="32"/>
+                <w:szCs w:val="32"/>
+                <w14:textOutline w14:w="0" w14:cap="flat" w14:cmpd="sng" w14:algn="ctr">
+                  <w14:noFill/>
+                  <w14:prstDash w14:val="solid"/>
+                  <w14:bevel/>
+                </w14:textOutline>
+              </w:rPr>
+            </w:pPr>
+            <w:r>
+              <w:rPr>
+                <w:rFonts w:ascii="맑은 고딕" w:eastAsia="맑은 고딕" w:hAnsi="맑은 고딕" w:cs="맑은 고딕"/>
+                <w:b/>
+                <w:bCs/>
+                <w:kern w:val="2"/>
+                <w:sz w:val="32"/>
+                <w:szCs w:val="32"/>
+                <w14:textOutline w14:w="0" w14:cap="flat" w14:cmpd="sng" w14:algn="ctr">
+                  <w14:noFill/>
+                  <w14:prstDash w14:val="solid"/>
+                  <w14:bevel/>
+                </w14:textOutline>
+              </w:rPr>
+              <w:t>X</w:t>
+            </w:r>
+          </w:p>
+        </w:tc>
+      </w:tr>
+      <w:tr>
+        <w:tblPrEx>
+          <w:tblCellMar>
+            <w:top w:w="0" w:type="dxa"/>
+            <w:left w:w="0" w:type="dxa"/>
+            <w:bottom w:w="0" w:type="dxa"/>
+            <w:right w:w="0" w:type="dxa"/>
+          </w:tblCellMar>
+        </w:tblPrEx>
+        <w:trPr>
+          <w:trHeight w:val="390"/>
+          <w:jc w:val="center"/>
+        </w:trPr>
+        <w:tc>
+          <w:tcPr>
+            <w:tcW w:w="1811" w:type="dxa"/>
+            <w:gridSpan w:val="2"/>
+            <w:tcBorders>
+              <w:top w:val="single" w:sz="4" w:space="0" w:color="000000"/>
+              <w:left w:val="single" w:sz="4" w:space="0" w:color="000000"/>
+              <w:bottom w:val="single" w:sz="4" w:space="0" w:color="000000"/>
+              <w:right w:val="single" w:sz="4" w:space="0" w:color="000000"/>
+            </w:tcBorders>
+            <w:shd w:val="clear" w:color="auto" w:fill="auto"/>
+            <w:tcMar>
+              <w:top w:w="80" w:type="dxa"/>
+              <w:left w:w="80" w:type="dxa"/>
+              <w:bottom w:w="80" w:type="dxa"/>
+              <w:right w:w="80" w:type="dxa"/>
+            </w:tcMar>
+          </w:tcPr>
+          <w:p>
+            <w:pPr>
+              <w:pStyle w:val="A7"/>
+              <w:widowControl w:val="0"/>
+              <w:tabs>
+                <w:tab w:val="left" w:pos="800"/>
+                <w:tab w:val="left" w:pos="1600"/>
+              </w:tabs>
+              <w:jc w:val="center"/>
+            </w:pPr>
+            <w:r>
+              <w:rPr>
+                <w:rFonts w:ascii="맑은 고딕" w:eastAsia="맑은 고딕" w:hAnsi="맑은 고딕" w:cs="맑은 고딕"/>
+                <w:kern w:val="2"/>
+                <w:sz w:val="24"/>
+                <w:szCs w:val="24"/>
+                <w14:textOutline w14:w="0" w14:cap="flat" w14:cmpd="sng" w14:algn="ctr">
+                  <w14:noFill/>
+                  <w14:prstDash w14:val="solid"/>
+                  <w14:bevel/>
+                </w14:textOutline>
+              </w:rPr>
+              <w:t>Max PW</w:t>
+            </w:r>
+          </w:p>
+        </w:tc>
+        <w:tc>
+          <w:tcPr>
+            <w:tcW w:w="1955" w:type="dxa"/>
+            <w:tcBorders>
+              <w:top w:val="single" w:sz="4" w:space="0" w:color="000000"/>
+              <w:left w:val="single" w:sz="4" w:space="0" w:color="000000"/>
+              <w:bottom w:val="single" w:sz="4" w:space="0" w:color="000000"/>
+              <w:right w:val="single" w:sz="4" w:space="0" w:color="000000"/>
+            </w:tcBorders>
+            <w:shd w:val="clear" w:color="auto" w:fill="auto"/>
+            <w:tcMar>
+              <w:top w:w="80" w:type="dxa"/>
+              <w:left w:w="80" w:type="dxa"/>
+              <w:bottom w:w="80" w:type="dxa"/>
+              <w:right w:w="80" w:type="dxa"/>
+            </w:tcMar>
+          </w:tcPr>
+          <w:p>
+            <w:pPr>
+              <w:pStyle w:val="A7"/>
+              <w:widowControl w:val="0"/>
+              <w:tabs>
+                <w:tab w:val="left" w:pos="800"/>
+                <w:tab w:val="left" w:pos="1600"/>
+              </w:tabs>
+              <w:jc w:val="center"/>
+            </w:pPr>
+            <w:r>
+              <w:rPr>
+                <w:rFonts w:ascii="맑은 고딕" w:eastAsia="맑은 고딕" w:hAnsi="맑은 고딕" w:cs="맑은 고딕"/>
+                <w:kern w:val="2"/>
+                <w:sz w:val="32"/>
+                <w:szCs w:val="32"/>
+                <w14:textOutline w14:w="0" w14:cap="flat" w14:cmpd="sng" w14:algn="ctr">
+                  <w14:noFill/>
+                  <w14:prstDash w14:val="solid"/>
+                  <w14:bevel/>
+                </w14:textOutline>
+              </w:rPr>
+              <w:t>8</w:t>
+            </w:r>
+          </w:p>
+        </w:tc>
+        <w:tc>
+          <w:tcPr>
+            <w:tcW w:w="1955" w:type="dxa"/>
+            <w:tcBorders>
+              <w:top w:val="single" w:sz="4" w:space="0" w:color="000000"/>
+              <w:left w:val="single" w:sz="4" w:space="0" w:color="000000"/>
+              <w:bottom w:val="single" w:sz="4" w:space="0" w:color="000000"/>
+              <w:right w:val="single" w:sz="4" w:space="0" w:color="000000"/>
+            </w:tcBorders>
+            <w:shd w:val="clear" w:color="auto" w:fill="auto"/>
+            <w:tcMar>
+              <w:top w:w="80" w:type="dxa"/>
+              <w:left w:w="80" w:type="dxa"/>
+              <w:bottom w:w="80" w:type="dxa"/>
+              <w:right w:w="80" w:type="dxa"/>
+            </w:tcMar>
+          </w:tcPr>
+          <w:p>
+            <w:pPr>
+              <w:pStyle w:val="A7"/>
+              <w:widowControl w:val="0"/>
+              <w:tabs>
+                <w:tab w:val="left" w:pos="800"/>
+                <w:tab w:val="left" w:pos="1600"/>
+              </w:tabs>
+              <w:jc w:val="center"/>
+              <w:rPr>
+                <w:rFonts w:eastAsiaTheme="minorEastAsia" w:hint="eastAsia"/>
+              </w:rPr>
+            </w:pPr>
+            <w:r>
+              <w:rPr>
+                <w:rFonts w:ascii="맑은 고딕" w:eastAsia="맑은 고딕" w:hAnsi="맑은 고딕" w:cs="맑은 고딕"/>
+                <w:kern w:val="2"/>
+                <w:sz w:val="32"/>
+                <w:szCs w:val="32"/>
+                <w14:textOutline w14:w="0" w14:cap="flat" w14:cmpd="sng" w14:algn="ctr">
+                  <w14:noFill/>
+                  <w14:prstDash w14:val="solid"/>
+                  <w14:bevel/>
+                </w14:textOutline>
+              </w:rPr>
+              <w:t>8</w:t>
+            </w:r>
+          </w:p>
+        </w:tc>
+        <w:tc>
+          <w:tcPr>
+            <w:tcW w:w="1955" w:type="dxa"/>
+            <w:tcBorders>
+              <w:top w:val="single" w:sz="4" w:space="0" w:color="000000"/>
+              <w:left w:val="single" w:sz="4" w:space="0" w:color="000000"/>
+              <w:bottom w:val="single" w:sz="4" w:space="0" w:color="000000"/>
+              <w:right w:val="single" w:sz="4" w:space="0" w:color="000000"/>
+            </w:tcBorders>
+            <w:shd w:val="clear" w:color="auto" w:fill="auto"/>
+            <w:tcMar>
+              <w:top w:w="80" w:type="dxa"/>
+              <w:left w:w="80" w:type="dxa"/>
+              <w:bottom w:w="80" w:type="dxa"/>
+              <w:right w:w="80" w:type="dxa"/>
+            </w:tcMar>
+          </w:tcPr>
+          <w:p>
+            <w:pPr>
+              <w:pStyle w:val="A7"/>
+              <w:widowControl w:val="0"/>
+              <w:tabs>
+                <w:tab w:val="left" w:pos="800"/>
+                <w:tab w:val="left" w:pos="1600"/>
+              </w:tabs>
+              <w:jc w:val="center"/>
+            </w:pPr>
+            <w:r>
+              <w:rPr>
+                <w:rFonts w:ascii="맑은 고딕" w:eastAsia="맑은 고딕" w:hAnsi="맑은 고딕" w:cs="맑은 고딕"/>
+                <w:kern w:val="2"/>
+                <w:sz w:val="32"/>
+                <w:szCs w:val="32"/>
+                <w14:textOutline w14:w="0" w14:cap="flat" w14:cmpd="sng" w14:algn="ctr">
+                  <w14:noFill/>
+                  <w14:prstDash w14:val="solid"/>
+                  <w14:bevel/>
+                </w14:textOutline>
+              </w:rPr>
+              <w:t>7</w:t>
+            </w:r>
+          </w:p>
+        </w:tc>
+        <w:tc>
+          <w:tcPr>
+            <w:tcW w:w="1955" w:type="dxa"/>
+            <w:tcBorders>
+              <w:top w:val="single" w:sz="4" w:space="0" w:color="000000"/>
+              <w:left w:val="single" w:sz="4" w:space="0" w:color="000000"/>
+              <w:bottom w:val="single" w:sz="4" w:space="0" w:color="000000"/>
+              <w:right w:val="single" w:sz="4" w:space="0" w:color="000000"/>
+            </w:tcBorders>
+            <w:shd w:val="clear" w:color="auto" w:fill="auto"/>
+            <w:tcMar>
+              <w:top w:w="80" w:type="dxa"/>
+              <w:left w:w="80" w:type="dxa"/>
+              <w:bottom w:w="80" w:type="dxa"/>
+              <w:right w:w="80" w:type="dxa"/>
+            </w:tcMar>
+          </w:tcPr>
+          <w:p>
+            <w:pPr>
+              <w:pStyle w:val="A7"/>
+              <w:widowControl w:val="0"/>
+              <w:tabs>
+                <w:tab w:val="left" w:pos="800"/>
+                <w:tab w:val="left" w:pos="1600"/>
+              </w:tabs>
+              <w:jc w:val="center"/>
+            </w:pPr>
+            <w:r>
+              <w:rPr>
+                <w:rFonts w:ascii="맑은 고딕" w:eastAsia="맑은 고딕" w:hAnsi="맑은 고딕" w:cs="맑은 고딕"/>
+                <w:kern w:val="2"/>
+                <w:sz w:val="32"/>
+                <w:szCs w:val="32"/>
+                <w14:textOutline w14:w="0" w14:cap="flat" w14:cmpd="sng" w14:algn="ctr">
+                  <w14:noFill/>
+                  <w14:prstDash w14:val="solid"/>
+                  <w14:bevel/>
+                </w14:textOutline>
+              </w:rPr>
+              <w:t>2</w:t>
+            </w:r>
+          </w:p>
+        </w:tc>
+      </w:tr>
+      <w:tr>
+        <w:tblPrEx>
+          <w:tblCellMar>
+            <w:top w:w="0" w:type="dxa"/>
+            <w:left w:w="0" w:type="dxa"/>
+            <w:bottom w:w="0" w:type="dxa"/>
+            <w:right w:w="0" w:type="dxa"/>
+          </w:tblCellMar>
+        </w:tblPrEx>
+        <w:trPr>
+          <w:trHeight w:val="390"/>
+          <w:jc w:val="center"/>
+        </w:trPr>
+        <w:tc>
+          <w:tcPr>
+            <w:tcW w:w="1811" w:type="dxa"/>
+            <w:gridSpan w:val="2"/>
+            <w:tcBorders>
+              <w:top w:val="single" w:sz="4" w:space="0" w:color="000000"/>
+              <w:left w:val="single" w:sz="4" w:space="0" w:color="000000"/>
+              <w:bottom w:val="single" w:sz="4" w:space="0" w:color="000000"/>
+              <w:right w:val="single" w:sz="4" w:space="0" w:color="000000"/>
+            </w:tcBorders>
+            <w:shd w:val="clear" w:color="auto" w:fill="auto"/>
+            <w:tcMar>
+              <w:top w:w="80" w:type="dxa"/>
+              <w:left w:w="80" w:type="dxa"/>
+              <w:bottom w:w="80" w:type="dxa"/>
+              <w:right w:w="80" w:type="dxa"/>
+            </w:tcMar>
+          </w:tcPr>
+          <w:p>
+            <w:pPr>
+              <w:pStyle w:val="A7"/>
+              <w:widowControl w:val="0"/>
+              <w:tabs>
+                <w:tab w:val="left" w:pos="800"/>
+                <w:tab w:val="left" w:pos="1600"/>
+              </w:tabs>
+              <w:jc w:val="center"/>
+            </w:pPr>
+            <w:r>
+              <w:rPr>
+                <w:rFonts w:ascii="맑은 고딕" w:eastAsia="맑은 고딕" w:hAnsi="맑은 고딕" w:cs="맑은 고딕"/>
+                <w:kern w:val="2"/>
+                <w:sz w:val="24"/>
+                <w:szCs w:val="24"/>
+                <w14:textOutline w14:w="0" w14:cap="flat" w14:cmpd="sng" w14:algn="ctr">
+                  <w14:noFill/>
+                  <w14:prstDash w14:val="solid"/>
+                  <w14:bevel/>
+                </w14:textOutline>
+              </w:rPr>
+              <w:t>Total PW</w:t>
+            </w:r>
+          </w:p>
+        </w:tc>
+        <w:tc>
+          <w:tcPr>
+            <w:tcW w:w="1955" w:type="dxa"/>
+            <w:tcBorders>
+              <w:top w:val="single" w:sz="4" w:space="0" w:color="000000"/>
+              <w:left w:val="single" w:sz="4" w:space="0" w:color="000000"/>
+              <w:bottom w:val="single" w:sz="4" w:space="0" w:color="000000"/>
+              <w:right w:val="single" w:sz="4" w:space="0" w:color="000000"/>
+            </w:tcBorders>
+            <w:shd w:val="clear" w:color="auto" w:fill="auto"/>
+            <w:tcMar>
+              <w:top w:w="80" w:type="dxa"/>
+              <w:left w:w="80" w:type="dxa"/>
+              <w:bottom w:w="80" w:type="dxa"/>
+              <w:right w:w="80" w:type="dxa"/>
+            </w:tcMar>
+          </w:tcPr>
+          <w:p>
+            <w:pPr>
+              <w:pStyle w:val="A7"/>
+              <w:widowControl w:val="0"/>
+              <w:tabs>
+                <w:tab w:val="left" w:pos="800"/>
+                <w:tab w:val="left" w:pos="1600"/>
+              </w:tabs>
+              <w:jc w:val="center"/>
+            </w:pPr>
+            <w:r>
+              <w:rPr>
+                <w:rFonts w:ascii="맑은 고딕" w:eastAsia="맑은 고딕" w:hAnsi="맑은 고딕" w:cs="맑은 고딕"/>
+                <w:kern w:val="2"/>
+                <w:sz w:val="32"/>
+                <w:szCs w:val="32"/>
+                <w14:textOutline w14:w="0" w14:cap="flat" w14:cmpd="sng" w14:algn="ctr">
+                  <w14:noFill/>
+                  <w14:prstDash w14:val="solid"/>
+                  <w14:bevel/>
+                </w14:textOutline>
+              </w:rPr>
+              <w:t>1</w:t>
+            </w:r>
+            <w:r>
+              <w:rPr>
+                <w:rFonts w:ascii="맑은 고딕" w:eastAsia="맑은 고딕" w:hAnsi="맑은 고딕" w:cs="맑은 고딕"/>
+                <w:kern w:val="2"/>
+                <w:sz w:val="32"/>
+                <w:szCs w:val="32"/>
+                <w14:textOutline w14:w="0" w14:cap="flat" w14:cmpd="sng" w14:algn="ctr">
+                  <w14:noFill/>
+                  <w14:prstDash w14:val="solid"/>
+                  <w14:bevel/>
+                </w14:textOutline>
+              </w:rPr>
+              <w:t>3</w:t>
+            </w:r>
+          </w:p>
+        </w:tc>
+        <w:tc>
+          <w:tcPr>
+            <w:tcW w:w="1955" w:type="dxa"/>
+            <w:tcBorders>
+              <w:top w:val="single" w:sz="4" w:space="0" w:color="000000"/>
+              <w:left w:val="single" w:sz="4" w:space="0" w:color="000000"/>
+              <w:bottom w:val="single" w:sz="4" w:space="0" w:color="000000"/>
+              <w:right w:val="single" w:sz="4" w:space="0" w:color="000000"/>
+            </w:tcBorders>
+            <w:shd w:val="clear" w:color="auto" w:fill="auto"/>
+            <w:tcMar>
+              <w:top w:w="80" w:type="dxa"/>
+              <w:left w:w="80" w:type="dxa"/>
+              <w:bottom w:w="80" w:type="dxa"/>
+              <w:right w:w="80" w:type="dxa"/>
+            </w:tcMar>
+          </w:tcPr>
+          <w:p>
+            <w:pPr>
+              <w:pStyle w:val="A7"/>
+              <w:widowControl w:val="0"/>
+              <w:tabs>
+                <w:tab w:val="left" w:pos="800"/>
+                <w:tab w:val="left" w:pos="1600"/>
+              </w:tabs>
+              <w:jc w:val="center"/>
+            </w:pPr>
+            <w:r>
+              <w:rPr>
+                <w:rFonts w:ascii="맑은 고딕" w:eastAsia="맑은 고딕" w:hAnsi="맑은 고딕" w:cs="맑은 고딕"/>
+                <w:kern w:val="2"/>
+                <w:sz w:val="32"/>
+                <w:szCs w:val="32"/>
+                <w14:textOutline w14:w="0" w14:cap="flat" w14:cmpd="sng" w14:algn="ctr">
+                  <w14:noFill/>
+                  <w14:prstDash w14:val="solid"/>
+                  <w14:bevel/>
+                </w14:textOutline>
+              </w:rPr>
+              <w:t>16</w:t>
+            </w:r>
+          </w:p>
+        </w:tc>
+        <w:tc>
+          <w:tcPr>
+            <w:tcW w:w="1955" w:type="dxa"/>
+            <w:tcBorders>
+              <w:top w:val="single" w:sz="4" w:space="0" w:color="000000"/>
+              <w:left w:val="single" w:sz="4" w:space="0" w:color="000000"/>
+              <w:bottom w:val="single" w:sz="4" w:space="0" w:color="000000"/>
+              <w:right w:val="single" w:sz="4" w:space="0" w:color="000000"/>
+            </w:tcBorders>
+            <w:shd w:val="clear" w:color="auto" w:fill="auto"/>
+            <w:tcMar>
+              <w:top w:w="80" w:type="dxa"/>
+              <w:left w:w="80" w:type="dxa"/>
+              <w:bottom w:w="80" w:type="dxa"/>
+              <w:right w:w="80" w:type="dxa"/>
+            </w:tcMar>
+          </w:tcPr>
+          <w:p>
+            <w:pPr>
+              <w:pStyle w:val="A7"/>
+              <w:widowControl w:val="0"/>
+              <w:tabs>
+                <w:tab w:val="left" w:pos="800"/>
+                <w:tab w:val="left" w:pos="1600"/>
+              </w:tabs>
+              <w:jc w:val="center"/>
+            </w:pPr>
+            <w:r>
+              <w:rPr>
+                <w:rFonts w:ascii="맑은 고딕" w:eastAsia="맑은 고딕" w:hAnsi="맑은 고딕" w:cs="맑은 고딕"/>
+                <w:kern w:val="2"/>
+                <w:sz w:val="32"/>
+                <w:szCs w:val="32"/>
+                <w14:textOutline w14:w="0" w14:cap="flat" w14:cmpd="sng" w14:algn="ctr">
+                  <w14:noFill/>
+                  <w14:prstDash w14:val="solid"/>
+                  <w14:bevel/>
+                </w14:textOutline>
+              </w:rPr>
+              <w:t>1</w:t>
+            </w:r>
+            <w:r>
+              <w:rPr>
+                <w:rFonts w:ascii="맑은 고딕" w:eastAsia="맑은 고딕" w:hAnsi="맑은 고딕" w:cs="맑은 고딕"/>
+                <w:kern w:val="2"/>
+                <w:sz w:val="32"/>
+                <w:szCs w:val="32"/>
+                <w14:textOutline w14:w="0" w14:cap="flat" w14:cmpd="sng" w14:algn="ctr">
+                  <w14:noFill/>
+                  <w14:prstDash w14:val="solid"/>
+                  <w14:bevel/>
+                </w14:textOutline>
+              </w:rPr>
+              <w:t>5</w:t>
+            </w:r>
+          </w:p>
+        </w:tc>
+        <w:tc>
+          <w:tcPr>
+            <w:tcW w:w="1955" w:type="dxa"/>
+            <w:tcBorders>
+              <w:top w:val="single" w:sz="4" w:space="0" w:color="000000"/>
+              <w:left w:val="single" w:sz="4" w:space="0" w:color="000000"/>
+              <w:bottom w:val="single" w:sz="4" w:space="0" w:color="000000"/>
+              <w:right w:val="single" w:sz="4" w:space="0" w:color="000000"/>
+            </w:tcBorders>
+            <w:shd w:val="clear" w:color="auto" w:fill="auto"/>
+            <w:tcMar>
+              <w:top w:w="80" w:type="dxa"/>
+              <w:left w:w="80" w:type="dxa"/>
+              <w:bottom w:w="80" w:type="dxa"/>
+              <w:right w:w="80" w:type="dxa"/>
+            </w:tcMar>
+          </w:tcPr>
+          <w:p>
+            <w:pPr>
+              <w:pStyle w:val="A7"/>
+              <w:widowControl w:val="0"/>
+              <w:tabs>
+                <w:tab w:val="left" w:pos="800"/>
+                <w:tab w:val="left" w:pos="1600"/>
+              </w:tabs>
+              <w:jc w:val="center"/>
+              <w:rPr>
+                <w:rFonts w:eastAsiaTheme="minorEastAsia" w:hint="eastAsia"/>
+              </w:rPr>
+            </w:pPr>
+            <w:r>
+              <w:rPr>
+                <w:rFonts w:ascii="맑은 고딕" w:eastAsia="맑은 고딕" w:hAnsi="맑은 고딕" w:cs="맑은 고딕"/>
+                <w:kern w:val="2"/>
+                <w:sz w:val="32"/>
+                <w:szCs w:val="32"/>
+                <w14:textOutline w14:w="0" w14:cap="flat" w14:cmpd="sng" w14:algn="ctr">
+                  <w14:noFill/>
+                  <w14:prstDash w14:val="solid"/>
+                  <w14:bevel/>
+                </w14:textOutline>
+              </w:rPr>
+              <w:t>6</w:t>
+            </w:r>
+          </w:p>
+        </w:tc>
+      </w:tr>
+    </w:tbl>
+    <w:p>
+      <w:pPr>
+        <w:pStyle w:val="A7"/>
+        <w:widowControl w:val="0"/>
+        <w:tabs>
+          <w:tab w:val="left" w:pos="800"/>
+          <w:tab w:val="left" w:pos="1600"/>
+          <w:tab w:val="left" w:pos="2400"/>
+          <w:tab w:val="left" w:pos="3200"/>
+          <w:tab w:val="left" w:pos="4000"/>
+          <w:tab w:val="left" w:pos="4800"/>
+          <w:tab w:val="left" w:pos="5600"/>
+          <w:tab w:val="left" w:pos="6400"/>
+          <w:tab w:val="left" w:pos="7200"/>
+          <w:tab w:val="left" w:pos="8000"/>
+          <w:tab w:val="left" w:pos="8800"/>
+          <w:tab w:val="left" w:pos="9600"/>
+        </w:tabs>
+        <w:spacing w:after="160"/>
+        <w:jc w:val="center"/>
+        <w:rPr>
+          <w:rFonts w:ascii="맑은 고딕" w:eastAsia="맑은 고딕" w:hAnsi="맑은 고딕" w:cs="맑은 고딕"/>
+          <w:kern w:val="2"/>
+          <w:sz w:val="28"/>
+          <w:szCs w:val="28"/>
+          <w14:textOutline w14:w="0" w14:cap="flat" w14:cmpd="sng" w14:algn="ctr">
+            <w14:noFill/>
+            <w14:prstDash w14:val="solid"/>
+            <w14:bevel/>
+          </w14:textOutline>
         </w:rPr>
       </w:pPr>
     </w:p>
@@ -3088,59 +6121,7 @@
         <w:spacing w:after="0" w:line="384" w:lineRule="auto"/>
         <w:textAlignment w:val="baseline"/>
         <w:rPr>
-          <w:rFonts w:ascii="함초롬바탕" w:eastAsia="굴림" w:hAnsi="굴림" w:cs="굴림"/>
-          <w:color w:val="000000"/>
-          <w:kern w:val="0"/>
-          <w:szCs w:val="20"/>
-        </w:rPr>
-      </w:pPr>
-    </w:p>
-    <w:p>
-      <w:pPr>
-        <w:shd w:val="clear" w:color="auto" w:fill="FFFFFF"/>
-        <w:spacing w:after="0" w:line="384" w:lineRule="auto"/>
-        <w:textAlignment w:val="baseline"/>
-        <w:rPr>
-          <w:rFonts w:ascii="함초롬바탕" w:eastAsia="굴림" w:hAnsi="굴림" w:cs="굴림"/>
-          <w:color w:val="000000"/>
-          <w:kern w:val="0"/>
-          <w:szCs w:val="20"/>
-        </w:rPr>
-      </w:pPr>
-    </w:p>
-    <w:p>
-      <w:pPr>
-        <w:shd w:val="clear" w:color="auto" w:fill="FFFFFF"/>
-        <w:spacing w:after="0" w:line="384" w:lineRule="auto"/>
-        <w:textAlignment w:val="baseline"/>
-        <w:rPr>
-          <w:rFonts w:ascii="함초롬바탕" w:eastAsia="굴림" w:hAnsi="굴림" w:cs="굴림"/>
-          <w:color w:val="000000"/>
-          <w:kern w:val="0"/>
-          <w:szCs w:val="20"/>
-        </w:rPr>
-      </w:pPr>
-    </w:p>
-    <w:p>
-      <w:pPr>
-        <w:shd w:val="clear" w:color="auto" w:fill="FFFFFF"/>
-        <w:spacing w:after="0" w:line="384" w:lineRule="auto"/>
-        <w:textAlignment w:val="baseline"/>
-        <w:rPr>
-          <w:rFonts w:ascii="함초롬바탕" w:eastAsia="굴림" w:hAnsi="굴림" w:cs="굴림"/>
-          <w:color w:val="000000"/>
-          <w:kern w:val="0"/>
-          <w:szCs w:val="20"/>
-        </w:rPr>
-      </w:pPr>
-    </w:p>
-    <w:p>
-      <w:pPr>
-        <w:shd w:val="clear" w:color="auto" w:fill="FFFFFF"/>
-        <w:spacing w:after="0" w:line="384" w:lineRule="auto"/>
-        <w:textAlignment w:val="baseline"/>
-        <w:rPr>
-          <w:rFonts w:ascii="함초롬바탕" w:eastAsia="굴림" w:hAnsi="굴림" w:cs="굴림"/>
+          <w:rFonts w:ascii="함초롬바탕" w:eastAsia="굴림" w:hAnsi="굴림" w:cs="굴림" w:hint="eastAsia"/>
           <w:color w:val="000000"/>
           <w:kern w:val="0"/>
           <w:szCs w:val="20"/>
@@ -44531,6 +47512,66 @@
       <w:ind w:leftChars="400" w:left="800"/>
     </w:pPr>
   </w:style>
+  <w:style w:type="table" w:customStyle="1" w:styleId="TableNormal">
+    <w:name w:val="Table Normal"/>
+    <w:rsid w:val="00364FB6"/>
+    <w:pPr>
+      <w:pBdr>
+        <w:top w:val="nil"/>
+        <w:left w:val="nil"/>
+        <w:bottom w:val="nil"/>
+        <w:right w:val="nil"/>
+        <w:between w:val="nil"/>
+        <w:bar w:val="nil"/>
+      </w:pBdr>
+      <w:spacing w:after="0" w:line="240" w:lineRule="auto"/>
+      <w:jc w:val="left"/>
+    </w:pPr>
+    <w:rPr>
+      <w:rFonts w:ascii="Times New Roman" w:hAnsi="Times New Roman" w:cs="Times New Roman"/>
+      <w:kern w:val="0"/>
+      <w:szCs w:val="20"/>
+      <w:bdr w:val="nil"/>
+    </w:rPr>
+    <w:tblPr>
+      <w:tblInd w:w="0" w:type="dxa"/>
+      <w:tblCellMar>
+        <w:top w:w="0" w:type="dxa"/>
+        <w:left w:w="0" w:type="dxa"/>
+        <w:bottom w:w="0" w:type="dxa"/>
+        <w:right w:w="0" w:type="dxa"/>
+      </w:tblCellMar>
+    </w:tblPr>
+  </w:style>
+  <w:style w:type="paragraph" w:customStyle="1" w:styleId="A7">
+    <w:name w:val="본문 A"/>
+    <w:rsid w:val="00364FB6"/>
+    <w:pPr>
+      <w:pBdr>
+        <w:top w:val="nil"/>
+        <w:left w:val="nil"/>
+        <w:bottom w:val="nil"/>
+        <w:right w:val="nil"/>
+        <w:between w:val="nil"/>
+        <w:bar w:val="nil"/>
+      </w:pBdr>
+      <w:spacing w:after="0" w:line="240" w:lineRule="auto"/>
+      <w:jc w:val="left"/>
+    </w:pPr>
+    <w:rPr>
+      <w:rFonts w:ascii="Apple SD 산돌고딕 Neo 일반체" w:eastAsia="Arial Unicode MS" w:hAnsi="Apple SD 산돌고딕 Neo 일반체" w:cs="Arial Unicode MS"/>
+      <w:color w:val="000000"/>
+      <w:kern w:val="0"/>
+      <w:sz w:val="22"/>
+      <w:u w:color="000000"/>
+      <w:bdr w:val="nil"/>
+      <w14:textOutline w14:w="12700" w14:cap="flat" w14:cmpd="sng" w14:algn="ctr">
+        <w14:noFill/>
+        <w14:prstDash w14:val="solid"/>
+        <w14:miter w14:lim="400000"/>
+      </w14:textOutline>
+    </w:rPr>
+  </w:style>
 </w:styles>
 </file>
 

</xml_diff>